<commit_message>
Add source code, Add Redux To Details (Advanced) ... 2:19:14
</commit_message>
<xml_diff>
--- a/4_Add_Redux_To_Details_(Advanced).docx
+++ b/4_Add_Redux_To_Details_(Advanced).docx
@@ -21,14 +21,7 @@
           <w:b/>
           <w:sz w:val="20"/>
         </w:rPr>
-        <w:t>SNEAKER_ECOMMERCE_WEBSITE_PROJECT/frontend/src/</w:t>
-      </w:r>
-      <w:r>
-        <w:rPr>
-          <w:b/>
-          <w:sz w:val="20"/>
-        </w:rPr>
-        <w:t>screens/</w:t>
+        <w:t>SNEAKER_ECOMMERCE_WEBSITE_PROJECT/frontend/src/screens/</w:t>
       </w:r>
       <w:r>
         <w:rPr>
@@ -5342,951 +5335,23 @@
           <w:b/>
           <w:sz w:val="20"/>
         </w:rPr>
-        <w:t>actions/productActions.js” file, update the following code:</w:t>
-      </w:r>
-    </w:p>
-    <w:p>
-      <w:pPr>
-        <w:shd w:val="clear" w:color="auto" w:fill="1E1E1E"/>
-        <w:spacing w:after="0" w:line="285" w:lineRule="atLeast"/>
-        <w:rPr>
-          <w:rFonts w:ascii="Consolas" w:eastAsia="Times New Roman" w:hAnsi="Consolas"/>
-          <w:color w:val="D4D4D4"/>
-          <w:sz w:val="21"/>
-          <w:szCs w:val="21"/>
-        </w:rPr>
-      </w:pPr>
-      <w:r>
-        <w:rPr>
-          <w:rFonts w:ascii="Consolas" w:eastAsia="Times New Roman" w:hAnsi="Consolas"/>
-          <w:color w:val="C586C0"/>
-          <w:sz w:val="21"/>
-          <w:szCs w:val="21"/>
-        </w:rPr>
-        <w:lastRenderedPageBreak/>
-        <w:t>import</w:t>
-      </w:r>
-      <w:r>
-        <w:rPr>
-          <w:rFonts w:ascii="Consolas" w:eastAsia="Times New Roman" w:hAnsi="Consolas"/>
-          <w:color w:val="D4D4D4"/>
-          <w:sz w:val="21"/>
-          <w:szCs w:val="21"/>
-        </w:rPr>
-        <w:t xml:space="preserve"> { </w:t>
-      </w:r>
-      <w:r>
-        <w:rPr>
-          <w:rFonts w:ascii="Consolas" w:eastAsia="Times New Roman" w:hAnsi="Consolas"/>
-          <w:color w:val="9CDCFE"/>
-          <w:sz w:val="21"/>
-          <w:szCs w:val="21"/>
-        </w:rPr>
-        <w:t>PRODUCT_LIST_FAIL</w:t>
-      </w:r>
-      <w:r>
-        <w:rPr>
-          <w:rFonts w:ascii="Consolas" w:eastAsia="Times New Roman" w:hAnsi="Consolas"/>
-          <w:color w:val="D4D4D4"/>
-          <w:sz w:val="21"/>
-          <w:szCs w:val="21"/>
-        </w:rPr>
-        <w:t xml:space="preserve">, </w:t>
-      </w:r>
-      <w:r>
-        <w:rPr>
-          <w:rFonts w:ascii="Consolas" w:eastAsia="Times New Roman" w:hAnsi="Consolas"/>
-          <w:color w:val="9CDCFE"/>
-          <w:sz w:val="21"/>
-          <w:szCs w:val="21"/>
-        </w:rPr>
-        <w:t>PRODUCT_LIST_REQUEST</w:t>
-      </w:r>
-      <w:r>
-        <w:rPr>
-          <w:rFonts w:ascii="Consolas" w:eastAsia="Times New Roman" w:hAnsi="Consolas"/>
-          <w:color w:val="D4D4D4"/>
-          <w:sz w:val="21"/>
-          <w:szCs w:val="21"/>
-        </w:rPr>
-        <w:t xml:space="preserve">, </w:t>
-      </w:r>
-      <w:r>
-        <w:rPr>
-          <w:rFonts w:ascii="Consolas" w:eastAsia="Times New Roman" w:hAnsi="Consolas"/>
-          <w:color w:val="9CDCFE"/>
-          <w:sz w:val="21"/>
-          <w:szCs w:val="21"/>
-        </w:rPr>
-        <w:t>PRODUCT_LIST_SUCCESS</w:t>
-      </w:r>
-      <w:r>
-        <w:rPr>
-          <w:rFonts w:ascii="Consolas" w:eastAsia="Times New Roman" w:hAnsi="Consolas"/>
-          <w:color w:val="D4D4D4"/>
-          <w:sz w:val="21"/>
-          <w:szCs w:val="21"/>
-        </w:rPr>
-        <w:t xml:space="preserve"> } </w:t>
-      </w:r>
-      <w:r>
-        <w:rPr>
-          <w:rFonts w:ascii="Consolas" w:eastAsia="Times New Roman" w:hAnsi="Consolas"/>
-          <w:color w:val="C586C0"/>
-          <w:sz w:val="21"/>
-          <w:szCs w:val="21"/>
-        </w:rPr>
-        <w:t>from</w:t>
-      </w:r>
-      <w:r>
-        <w:rPr>
-          <w:rFonts w:ascii="Consolas" w:eastAsia="Times New Roman" w:hAnsi="Consolas"/>
-          <w:color w:val="D4D4D4"/>
-          <w:sz w:val="21"/>
-          <w:szCs w:val="21"/>
-        </w:rPr>
-        <w:t xml:space="preserve"> </w:t>
-      </w:r>
-      <w:r>
-        <w:rPr>
-          <w:rFonts w:ascii="Consolas" w:eastAsia="Times New Roman" w:hAnsi="Consolas"/>
-          <w:color w:val="CE9178"/>
-          <w:sz w:val="21"/>
-          <w:szCs w:val="21"/>
-        </w:rPr>
-        <w:t>"../constants/productConstants"</w:t>
-      </w:r>
-    </w:p>
-    <w:p>
-      <w:pPr>
-        <w:shd w:val="clear" w:color="auto" w:fill="1E1E1E"/>
-        <w:spacing w:after="0" w:line="285" w:lineRule="atLeast"/>
-        <w:rPr>
-          <w:rFonts w:ascii="Consolas" w:eastAsia="Times New Roman" w:hAnsi="Consolas"/>
-          <w:color w:val="D4D4D4"/>
-          <w:sz w:val="21"/>
-          <w:szCs w:val="21"/>
-        </w:rPr>
-      </w:pPr>
-      <w:r>
-        <w:rPr>
-          <w:rFonts w:ascii="Consolas" w:eastAsia="Times New Roman" w:hAnsi="Consolas"/>
-          <w:color w:val="C586C0"/>
-          <w:sz w:val="21"/>
-          <w:szCs w:val="21"/>
-        </w:rPr>
-        <w:t>import</w:t>
-      </w:r>
-      <w:r>
-        <w:rPr>
-          <w:rFonts w:ascii="Consolas" w:eastAsia="Times New Roman" w:hAnsi="Consolas"/>
-          <w:color w:val="D4D4D4"/>
-          <w:sz w:val="21"/>
-          <w:szCs w:val="21"/>
-        </w:rPr>
-        <w:t xml:space="preserve"> </w:t>
-      </w:r>
-      <w:r>
-        <w:rPr>
-          <w:rFonts w:ascii="Consolas" w:eastAsia="Times New Roman" w:hAnsi="Consolas"/>
-          <w:color w:val="9CDCFE"/>
-          <w:sz w:val="21"/>
-          <w:szCs w:val="21"/>
-        </w:rPr>
-        <w:t>axios</w:t>
-      </w:r>
-      <w:r>
-        <w:rPr>
-          <w:rFonts w:ascii="Consolas" w:eastAsia="Times New Roman" w:hAnsi="Consolas"/>
-          <w:color w:val="D4D4D4"/>
-          <w:sz w:val="21"/>
-          <w:szCs w:val="21"/>
-        </w:rPr>
-        <w:t xml:space="preserve"> </w:t>
-      </w:r>
-      <w:r>
-        <w:rPr>
-          <w:rFonts w:ascii="Consolas" w:eastAsia="Times New Roman" w:hAnsi="Consolas"/>
-          <w:color w:val="C586C0"/>
-          <w:sz w:val="21"/>
-          <w:szCs w:val="21"/>
-        </w:rPr>
-        <w:t>from</w:t>
-      </w:r>
-      <w:r>
-        <w:rPr>
-          <w:rFonts w:ascii="Consolas" w:eastAsia="Times New Roman" w:hAnsi="Consolas"/>
-          <w:color w:val="D4D4D4"/>
-          <w:sz w:val="21"/>
-          <w:szCs w:val="21"/>
-        </w:rPr>
-        <w:t xml:space="preserve"> </w:t>
-      </w:r>
-      <w:r>
-        <w:rPr>
-          <w:rFonts w:ascii="Consolas" w:eastAsia="Times New Roman" w:hAnsi="Consolas"/>
-          <w:color w:val="CE9178"/>
-          <w:sz w:val="21"/>
-          <w:szCs w:val="21"/>
-        </w:rPr>
-        <w:t>'axios'</w:t>
-      </w:r>
-      <w:r>
-        <w:rPr>
-          <w:rFonts w:ascii="Consolas" w:eastAsia="Times New Roman" w:hAnsi="Consolas"/>
-          <w:color w:val="D4D4D4"/>
-          <w:sz w:val="21"/>
-          <w:szCs w:val="21"/>
-        </w:rPr>
-        <w:t>;</w:t>
-      </w:r>
-    </w:p>
-    <w:p>
-      <w:pPr>
-        <w:shd w:val="clear" w:color="auto" w:fill="1E1E1E"/>
-        <w:spacing w:after="0" w:line="285" w:lineRule="atLeast"/>
-        <w:rPr>
-          <w:rFonts w:ascii="Consolas" w:eastAsia="Times New Roman" w:hAnsi="Consolas"/>
-          <w:color w:val="D4D4D4"/>
-          <w:sz w:val="21"/>
-          <w:szCs w:val="21"/>
-        </w:rPr>
-      </w:pPr>
-    </w:p>
-    <w:p>
-      <w:pPr>
-        <w:shd w:val="clear" w:color="auto" w:fill="1E1E1E"/>
-        <w:spacing w:after="0" w:line="285" w:lineRule="atLeast"/>
-        <w:rPr>
-          <w:rFonts w:ascii="Consolas" w:eastAsia="Times New Roman" w:hAnsi="Consolas"/>
-          <w:color w:val="D4D4D4"/>
-          <w:sz w:val="21"/>
-          <w:szCs w:val="21"/>
-        </w:rPr>
-      </w:pPr>
-      <w:r>
-        <w:rPr>
-          <w:rFonts w:ascii="Consolas" w:eastAsia="Times New Roman" w:hAnsi="Consolas"/>
-          <w:color w:val="569CD6"/>
-          <w:sz w:val="21"/>
-          <w:szCs w:val="21"/>
-        </w:rPr>
-        <w:t>const</w:t>
-      </w:r>
-      <w:r>
-        <w:rPr>
-          <w:rFonts w:ascii="Consolas" w:eastAsia="Times New Roman" w:hAnsi="Consolas"/>
-          <w:color w:val="D4D4D4"/>
-          <w:sz w:val="21"/>
-          <w:szCs w:val="21"/>
-        </w:rPr>
-        <w:t xml:space="preserve"> </w:t>
-      </w:r>
-      <w:r>
-        <w:rPr>
-          <w:rFonts w:ascii="Consolas" w:eastAsia="Times New Roman" w:hAnsi="Consolas"/>
-          <w:color w:val="DCDCAA"/>
-          <w:sz w:val="21"/>
-          <w:szCs w:val="21"/>
-        </w:rPr>
-        <w:t>listProducts</w:t>
-      </w:r>
-      <w:r>
-        <w:rPr>
-          <w:rFonts w:ascii="Consolas" w:eastAsia="Times New Roman" w:hAnsi="Consolas"/>
-          <w:color w:val="D4D4D4"/>
-          <w:sz w:val="21"/>
-          <w:szCs w:val="21"/>
-        </w:rPr>
-        <w:t xml:space="preserve"> = () </w:t>
-      </w:r>
-      <w:r>
-        <w:rPr>
-          <w:rFonts w:ascii="Consolas" w:eastAsia="Times New Roman" w:hAnsi="Consolas"/>
-          <w:color w:val="569CD6"/>
-          <w:sz w:val="21"/>
-          <w:szCs w:val="21"/>
-        </w:rPr>
-        <w:t>=&gt;</w:t>
-      </w:r>
-      <w:r>
-        <w:rPr>
-          <w:rFonts w:ascii="Consolas" w:eastAsia="Times New Roman" w:hAnsi="Consolas"/>
-          <w:color w:val="D4D4D4"/>
-          <w:sz w:val="21"/>
-          <w:szCs w:val="21"/>
-        </w:rPr>
-        <w:t xml:space="preserve"> </w:t>
-      </w:r>
-      <w:r>
-        <w:rPr>
-          <w:rFonts w:ascii="Consolas" w:eastAsia="Times New Roman" w:hAnsi="Consolas"/>
-          <w:color w:val="569CD6"/>
-          <w:sz w:val="21"/>
-          <w:szCs w:val="21"/>
-        </w:rPr>
-        <w:t>async</w:t>
-      </w:r>
-      <w:r>
-        <w:rPr>
-          <w:rFonts w:ascii="Consolas" w:eastAsia="Times New Roman" w:hAnsi="Consolas"/>
-          <w:color w:val="D4D4D4"/>
-          <w:sz w:val="21"/>
-          <w:szCs w:val="21"/>
-        </w:rPr>
-        <w:t xml:space="preserve"> (</w:t>
-      </w:r>
-      <w:r>
-        <w:rPr>
-          <w:rFonts w:ascii="Consolas" w:eastAsia="Times New Roman" w:hAnsi="Consolas"/>
-          <w:color w:val="9CDCFE"/>
-          <w:sz w:val="21"/>
-          <w:szCs w:val="21"/>
-        </w:rPr>
-        <w:t>dispatch</w:t>
-      </w:r>
-      <w:r>
-        <w:rPr>
-          <w:rFonts w:ascii="Consolas" w:eastAsia="Times New Roman" w:hAnsi="Consolas"/>
-          <w:color w:val="D4D4D4"/>
-          <w:sz w:val="21"/>
-          <w:szCs w:val="21"/>
-        </w:rPr>
-        <w:t xml:space="preserve">) </w:t>
-      </w:r>
-      <w:r>
-        <w:rPr>
-          <w:rFonts w:ascii="Consolas" w:eastAsia="Times New Roman" w:hAnsi="Consolas"/>
-          <w:color w:val="569CD6"/>
-          <w:sz w:val="21"/>
-          <w:szCs w:val="21"/>
-        </w:rPr>
-        <w:t>=&gt;</w:t>
-      </w:r>
-      <w:r>
-        <w:rPr>
-          <w:rFonts w:ascii="Consolas" w:eastAsia="Times New Roman" w:hAnsi="Consolas"/>
-          <w:color w:val="D4D4D4"/>
-          <w:sz w:val="21"/>
-          <w:szCs w:val="21"/>
-        </w:rPr>
-        <w:t xml:space="preserve"> {</w:t>
-      </w:r>
-    </w:p>
-    <w:p>
-      <w:pPr>
-        <w:shd w:val="clear" w:color="auto" w:fill="1E1E1E"/>
-        <w:spacing w:after="0" w:line="285" w:lineRule="atLeast"/>
-        <w:rPr>
-          <w:rFonts w:ascii="Consolas" w:eastAsia="Times New Roman" w:hAnsi="Consolas"/>
-          <w:color w:val="D4D4D4"/>
-          <w:sz w:val="21"/>
-          <w:szCs w:val="21"/>
-        </w:rPr>
-      </w:pPr>
-      <w:r>
-        <w:rPr>
-          <w:rFonts w:ascii="Consolas" w:eastAsia="Times New Roman" w:hAnsi="Consolas"/>
-          <w:color w:val="D4D4D4"/>
-          <w:sz w:val="21"/>
-          <w:szCs w:val="21"/>
-        </w:rPr>
-        <w:t xml:space="preserve">    </w:t>
-      </w:r>
-      <w:r>
-        <w:rPr>
-          <w:rFonts w:ascii="Consolas" w:eastAsia="Times New Roman" w:hAnsi="Consolas"/>
-          <w:color w:val="C586C0"/>
-          <w:sz w:val="21"/>
-          <w:szCs w:val="21"/>
-        </w:rPr>
-        <w:t>try</w:t>
-      </w:r>
-      <w:r>
-        <w:rPr>
-          <w:rFonts w:ascii="Consolas" w:eastAsia="Times New Roman" w:hAnsi="Consolas"/>
-          <w:color w:val="D4D4D4"/>
-          <w:sz w:val="21"/>
-          <w:szCs w:val="21"/>
-        </w:rPr>
-        <w:t xml:space="preserve"> {</w:t>
-      </w:r>
-    </w:p>
-    <w:p>
-      <w:pPr>
-        <w:shd w:val="clear" w:color="auto" w:fill="1E1E1E"/>
-        <w:spacing w:after="0" w:line="285" w:lineRule="atLeast"/>
-        <w:rPr>
-          <w:rFonts w:ascii="Consolas" w:eastAsia="Times New Roman" w:hAnsi="Consolas"/>
-          <w:color w:val="D4D4D4"/>
-          <w:sz w:val="21"/>
-          <w:szCs w:val="21"/>
-        </w:rPr>
-      </w:pPr>
-      <w:r>
-        <w:rPr>
-          <w:rFonts w:ascii="Consolas" w:eastAsia="Times New Roman" w:hAnsi="Consolas"/>
-          <w:color w:val="D4D4D4"/>
-          <w:sz w:val="21"/>
-          <w:szCs w:val="21"/>
-        </w:rPr>
-        <w:t xml:space="preserve">        </w:t>
-      </w:r>
-      <w:r>
-        <w:rPr>
-          <w:rFonts w:ascii="Consolas" w:eastAsia="Times New Roman" w:hAnsi="Consolas"/>
-          <w:color w:val="DCDCAA"/>
-          <w:sz w:val="21"/>
-          <w:szCs w:val="21"/>
-        </w:rPr>
-        <w:t>dispatch</w:t>
-      </w:r>
-      <w:r>
-        <w:rPr>
-          <w:rFonts w:ascii="Consolas" w:eastAsia="Times New Roman" w:hAnsi="Consolas"/>
-          <w:color w:val="D4D4D4"/>
-          <w:sz w:val="21"/>
-          <w:szCs w:val="21"/>
-        </w:rPr>
-        <w:t xml:space="preserve">({ </w:t>
-      </w:r>
-      <w:r>
-        <w:rPr>
-          <w:rFonts w:ascii="Consolas" w:eastAsia="Times New Roman" w:hAnsi="Consolas"/>
-          <w:color w:val="9CDCFE"/>
-          <w:sz w:val="21"/>
-          <w:szCs w:val="21"/>
-        </w:rPr>
-        <w:t>type:</w:t>
-      </w:r>
-      <w:r>
-        <w:rPr>
-          <w:rFonts w:ascii="Consolas" w:eastAsia="Times New Roman" w:hAnsi="Consolas"/>
-          <w:color w:val="D4D4D4"/>
-          <w:sz w:val="21"/>
-          <w:szCs w:val="21"/>
-        </w:rPr>
-        <w:t xml:space="preserve"> </w:t>
-      </w:r>
-      <w:r>
-        <w:rPr>
-          <w:rFonts w:ascii="Consolas" w:eastAsia="Times New Roman" w:hAnsi="Consolas"/>
-          <w:color w:val="4FC1FF"/>
-          <w:sz w:val="21"/>
-          <w:szCs w:val="21"/>
-        </w:rPr>
-        <w:t>PRODUCT_LIST_REQUEST</w:t>
-      </w:r>
-      <w:r>
-        <w:rPr>
-          <w:rFonts w:ascii="Consolas" w:eastAsia="Times New Roman" w:hAnsi="Consolas"/>
-          <w:color w:val="D4D4D4"/>
-          <w:sz w:val="21"/>
-          <w:szCs w:val="21"/>
-        </w:rPr>
-        <w:t xml:space="preserve"> });</w:t>
-      </w:r>
-    </w:p>
-    <w:p>
-      <w:pPr>
-        <w:shd w:val="clear" w:color="auto" w:fill="1E1E1E"/>
-        <w:spacing w:after="0" w:line="285" w:lineRule="atLeast"/>
-        <w:rPr>
-          <w:rFonts w:ascii="Consolas" w:eastAsia="Times New Roman" w:hAnsi="Consolas"/>
-          <w:color w:val="D4D4D4"/>
-          <w:sz w:val="21"/>
-          <w:szCs w:val="21"/>
-        </w:rPr>
-      </w:pPr>
-      <w:r>
-        <w:rPr>
-          <w:rFonts w:ascii="Consolas" w:eastAsia="Times New Roman" w:hAnsi="Consolas"/>
-          <w:color w:val="D4D4D4"/>
-          <w:sz w:val="21"/>
-          <w:szCs w:val="21"/>
-        </w:rPr>
-        <w:t xml:space="preserve">        </w:t>
-      </w:r>
-      <w:r>
-        <w:rPr>
-          <w:rFonts w:ascii="Consolas" w:eastAsia="Times New Roman" w:hAnsi="Consolas"/>
-          <w:color w:val="569CD6"/>
-          <w:sz w:val="21"/>
-          <w:szCs w:val="21"/>
-        </w:rPr>
-        <w:t>const</w:t>
-      </w:r>
-      <w:r>
-        <w:rPr>
-          <w:rFonts w:ascii="Consolas" w:eastAsia="Times New Roman" w:hAnsi="Consolas"/>
-          <w:color w:val="D4D4D4"/>
-          <w:sz w:val="21"/>
-          <w:szCs w:val="21"/>
-        </w:rPr>
-        <w:t xml:space="preserve"> { </w:t>
-      </w:r>
-      <w:r>
-        <w:rPr>
-          <w:rFonts w:ascii="Consolas" w:eastAsia="Times New Roman" w:hAnsi="Consolas"/>
-          <w:color w:val="4FC1FF"/>
-          <w:sz w:val="21"/>
-          <w:szCs w:val="21"/>
-        </w:rPr>
-        <w:t>data</w:t>
-      </w:r>
-      <w:r>
-        <w:rPr>
-          <w:rFonts w:ascii="Consolas" w:eastAsia="Times New Roman" w:hAnsi="Consolas"/>
-          <w:color w:val="D4D4D4"/>
-          <w:sz w:val="21"/>
-          <w:szCs w:val="21"/>
-        </w:rPr>
-        <w:t xml:space="preserve"> } = </w:t>
-      </w:r>
-      <w:r>
-        <w:rPr>
-          <w:rFonts w:ascii="Consolas" w:eastAsia="Times New Roman" w:hAnsi="Consolas"/>
-          <w:color w:val="C586C0"/>
-          <w:sz w:val="21"/>
-          <w:szCs w:val="21"/>
-        </w:rPr>
-        <w:t>await</w:t>
-      </w:r>
-      <w:r>
-        <w:rPr>
-          <w:rFonts w:ascii="Consolas" w:eastAsia="Times New Roman" w:hAnsi="Consolas"/>
-          <w:color w:val="D4D4D4"/>
-          <w:sz w:val="21"/>
-          <w:szCs w:val="21"/>
-        </w:rPr>
-        <w:t xml:space="preserve"> </w:t>
-      </w:r>
-      <w:r>
-        <w:rPr>
-          <w:rFonts w:ascii="Consolas" w:eastAsia="Times New Roman" w:hAnsi="Consolas"/>
-          <w:color w:val="4FC1FF"/>
-          <w:sz w:val="21"/>
-          <w:szCs w:val="21"/>
-        </w:rPr>
-        <w:t>axios</w:t>
-      </w:r>
-      <w:r>
-        <w:rPr>
-          <w:rFonts w:ascii="Consolas" w:eastAsia="Times New Roman" w:hAnsi="Consolas"/>
-          <w:color w:val="D4D4D4"/>
-          <w:sz w:val="21"/>
-          <w:szCs w:val="21"/>
-        </w:rPr>
-        <w:t>.</w:t>
-      </w:r>
-      <w:r>
-        <w:rPr>
-          <w:rFonts w:ascii="Consolas" w:eastAsia="Times New Roman" w:hAnsi="Consolas"/>
-          <w:color w:val="DCDCAA"/>
-          <w:sz w:val="21"/>
-          <w:szCs w:val="21"/>
-        </w:rPr>
-        <w:t>get</w:t>
-      </w:r>
-      <w:r>
-        <w:rPr>
-          <w:rFonts w:ascii="Consolas" w:eastAsia="Times New Roman" w:hAnsi="Consolas"/>
-          <w:color w:val="D4D4D4"/>
-          <w:sz w:val="21"/>
-          <w:szCs w:val="21"/>
-        </w:rPr>
-        <w:t>(</w:t>
-      </w:r>
-      <w:r>
-        <w:rPr>
-          <w:rFonts w:ascii="Consolas" w:eastAsia="Times New Roman" w:hAnsi="Consolas"/>
-          <w:color w:val="CE9178"/>
-          <w:sz w:val="21"/>
-          <w:szCs w:val="21"/>
-        </w:rPr>
-        <w:t>"/api/products"</w:t>
-      </w:r>
-      <w:r>
-        <w:rPr>
-          <w:rFonts w:ascii="Consolas" w:eastAsia="Times New Roman" w:hAnsi="Consolas"/>
-          <w:color w:val="D4D4D4"/>
-          <w:sz w:val="21"/>
-          <w:szCs w:val="21"/>
-        </w:rPr>
-        <w:t>);</w:t>
-      </w:r>
-    </w:p>
-    <w:p>
-      <w:pPr>
-        <w:shd w:val="clear" w:color="auto" w:fill="1E1E1E"/>
-        <w:spacing w:after="0" w:line="285" w:lineRule="atLeast"/>
-        <w:rPr>
-          <w:rFonts w:ascii="Consolas" w:eastAsia="Times New Roman" w:hAnsi="Consolas"/>
-          <w:color w:val="D4D4D4"/>
-          <w:sz w:val="21"/>
-          <w:szCs w:val="21"/>
-        </w:rPr>
-      </w:pPr>
-      <w:r>
-        <w:rPr>
-          <w:rFonts w:ascii="Consolas" w:eastAsia="Times New Roman" w:hAnsi="Consolas"/>
-          <w:color w:val="D4D4D4"/>
-          <w:sz w:val="21"/>
-          <w:szCs w:val="21"/>
-        </w:rPr>
-        <w:t xml:space="preserve">        </w:t>
-      </w:r>
-      <w:r>
-        <w:rPr>
-          <w:rFonts w:ascii="Consolas" w:eastAsia="Times New Roman" w:hAnsi="Consolas"/>
-          <w:color w:val="DCDCAA"/>
-          <w:sz w:val="21"/>
-          <w:szCs w:val="21"/>
-        </w:rPr>
-        <w:t>dispatch</w:t>
-      </w:r>
-      <w:r>
-        <w:rPr>
-          <w:rFonts w:ascii="Consolas" w:eastAsia="Times New Roman" w:hAnsi="Consolas"/>
-          <w:color w:val="D4D4D4"/>
-          <w:sz w:val="21"/>
-          <w:szCs w:val="21"/>
-        </w:rPr>
-        <w:t xml:space="preserve">({ </w:t>
-      </w:r>
-      <w:r>
-        <w:rPr>
-          <w:rFonts w:ascii="Consolas" w:eastAsia="Times New Roman" w:hAnsi="Consolas"/>
-          <w:color w:val="9CDCFE"/>
-          <w:sz w:val="21"/>
-          <w:szCs w:val="21"/>
-        </w:rPr>
-        <w:t>type:</w:t>
-      </w:r>
-      <w:r>
-        <w:rPr>
-          <w:rFonts w:ascii="Consolas" w:eastAsia="Times New Roman" w:hAnsi="Consolas"/>
-          <w:color w:val="D4D4D4"/>
-          <w:sz w:val="21"/>
-          <w:szCs w:val="21"/>
-        </w:rPr>
-        <w:t xml:space="preserve"> </w:t>
-      </w:r>
-      <w:r>
-        <w:rPr>
-          <w:rFonts w:ascii="Consolas" w:eastAsia="Times New Roman" w:hAnsi="Consolas"/>
-          <w:color w:val="4FC1FF"/>
-          <w:sz w:val="21"/>
-          <w:szCs w:val="21"/>
-        </w:rPr>
-        <w:t>PRODUCT_LIST_SUCCESS</w:t>
-      </w:r>
-      <w:r>
-        <w:rPr>
-          <w:rFonts w:ascii="Consolas" w:eastAsia="Times New Roman" w:hAnsi="Consolas"/>
-          <w:color w:val="D4D4D4"/>
-          <w:sz w:val="21"/>
-          <w:szCs w:val="21"/>
-        </w:rPr>
-        <w:t xml:space="preserve">, </w:t>
-      </w:r>
-      <w:r>
-        <w:rPr>
-          <w:rFonts w:ascii="Consolas" w:eastAsia="Times New Roman" w:hAnsi="Consolas"/>
-          <w:color w:val="9CDCFE"/>
-          <w:sz w:val="21"/>
-          <w:szCs w:val="21"/>
-        </w:rPr>
-        <w:t>payload:</w:t>
-      </w:r>
-      <w:r>
-        <w:rPr>
-          <w:rFonts w:ascii="Consolas" w:eastAsia="Times New Roman" w:hAnsi="Consolas"/>
-          <w:color w:val="D4D4D4"/>
-          <w:sz w:val="21"/>
-          <w:szCs w:val="21"/>
-        </w:rPr>
-        <w:t xml:space="preserve"> </w:t>
-      </w:r>
-      <w:r>
-        <w:rPr>
-          <w:rFonts w:ascii="Consolas" w:eastAsia="Times New Roman" w:hAnsi="Consolas"/>
-          <w:color w:val="4FC1FF"/>
-          <w:sz w:val="21"/>
-          <w:szCs w:val="21"/>
-        </w:rPr>
-        <w:t>data</w:t>
-      </w:r>
-      <w:r>
-        <w:rPr>
-          <w:rFonts w:ascii="Consolas" w:eastAsia="Times New Roman" w:hAnsi="Consolas"/>
-          <w:color w:val="D4D4D4"/>
-          <w:sz w:val="21"/>
-          <w:szCs w:val="21"/>
-        </w:rPr>
-        <w:t xml:space="preserve"> });</w:t>
-      </w:r>
-    </w:p>
-    <w:p>
-      <w:pPr>
-        <w:shd w:val="clear" w:color="auto" w:fill="1E1E1E"/>
-        <w:spacing w:after="0" w:line="285" w:lineRule="atLeast"/>
-        <w:rPr>
-          <w:rFonts w:ascii="Consolas" w:eastAsia="Times New Roman" w:hAnsi="Consolas"/>
-          <w:color w:val="D4D4D4"/>
-          <w:sz w:val="21"/>
-          <w:szCs w:val="21"/>
-        </w:rPr>
-      </w:pPr>
-      <w:r>
-        <w:rPr>
-          <w:rFonts w:ascii="Consolas" w:eastAsia="Times New Roman" w:hAnsi="Consolas"/>
-          <w:color w:val="D4D4D4"/>
-          <w:sz w:val="21"/>
-          <w:szCs w:val="21"/>
-        </w:rPr>
-        <w:t>    }</w:t>
-      </w:r>
-    </w:p>
-    <w:p>
-      <w:pPr>
-        <w:shd w:val="clear" w:color="auto" w:fill="1E1E1E"/>
-        <w:spacing w:after="0" w:line="285" w:lineRule="atLeast"/>
-        <w:rPr>
-          <w:rFonts w:ascii="Consolas" w:eastAsia="Times New Roman" w:hAnsi="Consolas"/>
-          <w:color w:val="D4D4D4"/>
-          <w:sz w:val="21"/>
-          <w:szCs w:val="21"/>
-        </w:rPr>
-      </w:pPr>
-      <w:r>
-        <w:rPr>
-          <w:rFonts w:ascii="Consolas" w:eastAsia="Times New Roman" w:hAnsi="Consolas"/>
-          <w:color w:val="D4D4D4"/>
-          <w:sz w:val="21"/>
-          <w:szCs w:val="21"/>
-        </w:rPr>
-        <w:t xml:space="preserve">    </w:t>
-      </w:r>
-      <w:r>
-        <w:rPr>
-          <w:rFonts w:ascii="Consolas" w:eastAsia="Times New Roman" w:hAnsi="Consolas"/>
-          <w:color w:val="C586C0"/>
-          <w:sz w:val="21"/>
-          <w:szCs w:val="21"/>
-        </w:rPr>
-        <w:t>catch</w:t>
-      </w:r>
-      <w:r>
-        <w:rPr>
-          <w:rFonts w:ascii="Consolas" w:eastAsia="Times New Roman" w:hAnsi="Consolas"/>
-          <w:color w:val="D4D4D4"/>
-          <w:sz w:val="21"/>
-          <w:szCs w:val="21"/>
-        </w:rPr>
-        <w:t xml:space="preserve"> (</w:t>
-      </w:r>
-      <w:r>
-        <w:rPr>
-          <w:rFonts w:ascii="Consolas" w:eastAsia="Times New Roman" w:hAnsi="Consolas"/>
-          <w:color w:val="9CDCFE"/>
-          <w:sz w:val="21"/>
-          <w:szCs w:val="21"/>
-        </w:rPr>
-        <w:t>error</w:t>
-      </w:r>
-      <w:r>
-        <w:rPr>
-          <w:rFonts w:ascii="Consolas" w:eastAsia="Times New Roman" w:hAnsi="Consolas"/>
-          <w:color w:val="D4D4D4"/>
-          <w:sz w:val="21"/>
-          <w:szCs w:val="21"/>
-        </w:rPr>
-        <w:t>) {</w:t>
-      </w:r>
-    </w:p>
-    <w:p>
-      <w:pPr>
-        <w:shd w:val="clear" w:color="auto" w:fill="1E1E1E"/>
-        <w:spacing w:after="0" w:line="285" w:lineRule="atLeast"/>
-        <w:rPr>
-          <w:rFonts w:ascii="Consolas" w:eastAsia="Times New Roman" w:hAnsi="Consolas"/>
-          <w:color w:val="D4D4D4"/>
-          <w:sz w:val="21"/>
-          <w:szCs w:val="21"/>
-        </w:rPr>
-      </w:pPr>
-      <w:r>
-        <w:rPr>
-          <w:rFonts w:ascii="Consolas" w:eastAsia="Times New Roman" w:hAnsi="Consolas"/>
-          <w:color w:val="D4D4D4"/>
-          <w:sz w:val="21"/>
-          <w:szCs w:val="21"/>
-        </w:rPr>
-        <w:t xml:space="preserve">        </w:t>
-      </w:r>
-      <w:r>
-        <w:rPr>
-          <w:rFonts w:ascii="Consolas" w:eastAsia="Times New Roman" w:hAnsi="Consolas"/>
-          <w:color w:val="DCDCAA"/>
-          <w:sz w:val="21"/>
-          <w:szCs w:val="21"/>
-        </w:rPr>
-        <w:t>dispatch</w:t>
-      </w:r>
-      <w:r>
-        <w:rPr>
-          <w:rFonts w:ascii="Consolas" w:eastAsia="Times New Roman" w:hAnsi="Consolas"/>
-          <w:color w:val="D4D4D4"/>
-          <w:sz w:val="21"/>
-          <w:szCs w:val="21"/>
-        </w:rPr>
-        <w:t xml:space="preserve">({ </w:t>
-      </w:r>
-      <w:r>
-        <w:rPr>
-          <w:rFonts w:ascii="Consolas" w:eastAsia="Times New Roman" w:hAnsi="Consolas"/>
-          <w:color w:val="9CDCFE"/>
-          <w:sz w:val="21"/>
-          <w:szCs w:val="21"/>
-        </w:rPr>
-        <w:t>type:</w:t>
-      </w:r>
-      <w:r>
-        <w:rPr>
-          <w:rFonts w:ascii="Consolas" w:eastAsia="Times New Roman" w:hAnsi="Consolas"/>
-          <w:color w:val="D4D4D4"/>
-          <w:sz w:val="21"/>
-          <w:szCs w:val="21"/>
-        </w:rPr>
-        <w:t xml:space="preserve"> </w:t>
-      </w:r>
-      <w:r>
-        <w:rPr>
-          <w:rFonts w:ascii="Consolas" w:eastAsia="Times New Roman" w:hAnsi="Consolas"/>
-          <w:color w:val="4FC1FF"/>
-          <w:sz w:val="21"/>
-          <w:szCs w:val="21"/>
-        </w:rPr>
-        <w:t>PRODUCT_LIST_FAIL</w:t>
-      </w:r>
-      <w:r>
-        <w:rPr>
-          <w:rFonts w:ascii="Consolas" w:eastAsia="Times New Roman" w:hAnsi="Consolas"/>
-          <w:color w:val="D4D4D4"/>
-          <w:sz w:val="21"/>
-          <w:szCs w:val="21"/>
-        </w:rPr>
-        <w:t xml:space="preserve">, </w:t>
-      </w:r>
-      <w:r>
-        <w:rPr>
-          <w:rFonts w:ascii="Consolas" w:eastAsia="Times New Roman" w:hAnsi="Consolas"/>
-          <w:color w:val="9CDCFE"/>
-          <w:sz w:val="21"/>
-          <w:szCs w:val="21"/>
-        </w:rPr>
-        <w:t>payload:</w:t>
-      </w:r>
-      <w:r>
-        <w:rPr>
-          <w:rFonts w:ascii="Consolas" w:eastAsia="Times New Roman" w:hAnsi="Consolas"/>
-          <w:color w:val="D4D4D4"/>
-          <w:sz w:val="21"/>
-          <w:szCs w:val="21"/>
-        </w:rPr>
-        <w:t xml:space="preserve"> </w:t>
-      </w:r>
-      <w:r>
-        <w:rPr>
-          <w:rFonts w:ascii="Consolas" w:eastAsia="Times New Roman" w:hAnsi="Consolas"/>
-          <w:color w:val="9CDCFE"/>
-          <w:sz w:val="21"/>
-          <w:szCs w:val="21"/>
-        </w:rPr>
-        <w:t>error</w:t>
-      </w:r>
-      <w:r>
-        <w:rPr>
-          <w:rFonts w:ascii="Consolas" w:eastAsia="Times New Roman" w:hAnsi="Consolas"/>
-          <w:color w:val="D4D4D4"/>
-          <w:sz w:val="21"/>
-          <w:szCs w:val="21"/>
-        </w:rPr>
-        <w:t>.</w:t>
-      </w:r>
-      <w:r>
-        <w:rPr>
-          <w:rFonts w:ascii="Consolas" w:eastAsia="Times New Roman" w:hAnsi="Consolas"/>
-          <w:color w:val="9CDCFE"/>
-          <w:sz w:val="21"/>
-          <w:szCs w:val="21"/>
-        </w:rPr>
-        <w:t>message</w:t>
-      </w:r>
-      <w:r>
-        <w:rPr>
-          <w:rFonts w:ascii="Consolas" w:eastAsia="Times New Roman" w:hAnsi="Consolas"/>
-          <w:color w:val="D4D4D4"/>
-          <w:sz w:val="21"/>
-          <w:szCs w:val="21"/>
-        </w:rPr>
-        <w:t xml:space="preserve"> });</w:t>
-      </w:r>
-    </w:p>
-    <w:p>
-      <w:pPr>
-        <w:shd w:val="clear" w:color="auto" w:fill="1E1E1E"/>
-        <w:spacing w:after="0" w:line="285" w:lineRule="atLeast"/>
-        <w:rPr>
-          <w:rFonts w:ascii="Consolas" w:eastAsia="Times New Roman" w:hAnsi="Consolas"/>
-          <w:color w:val="D4D4D4"/>
-          <w:sz w:val="21"/>
-          <w:szCs w:val="21"/>
-        </w:rPr>
-      </w:pPr>
-      <w:r>
-        <w:rPr>
-          <w:rFonts w:ascii="Consolas" w:eastAsia="Times New Roman" w:hAnsi="Consolas"/>
-          <w:color w:val="D4D4D4"/>
-          <w:sz w:val="21"/>
-          <w:szCs w:val="21"/>
-        </w:rPr>
-        <w:t>    }</w:t>
-      </w:r>
-    </w:p>
-    <w:p>
-      <w:pPr>
-        <w:shd w:val="clear" w:color="auto" w:fill="1E1E1E"/>
-        <w:spacing w:after="0" w:line="285" w:lineRule="atLeast"/>
-        <w:rPr>
-          <w:rFonts w:ascii="Consolas" w:eastAsia="Times New Roman" w:hAnsi="Consolas"/>
-          <w:color w:val="D4D4D4"/>
-          <w:sz w:val="21"/>
-          <w:szCs w:val="21"/>
-        </w:rPr>
-      </w:pPr>
-      <w:r>
-        <w:rPr>
-          <w:rFonts w:ascii="Consolas" w:eastAsia="Times New Roman" w:hAnsi="Consolas"/>
-          <w:color w:val="D4D4D4"/>
-          <w:sz w:val="21"/>
-          <w:szCs w:val="21"/>
-        </w:rPr>
-        <w:t>}</w:t>
-      </w:r>
-    </w:p>
-    <w:p>
-      <w:pPr>
-        <w:shd w:val="clear" w:color="auto" w:fill="1E1E1E"/>
-        <w:spacing w:after="240" w:line="285" w:lineRule="atLeast"/>
-        <w:rPr>
-          <w:rFonts w:ascii="Consolas" w:eastAsia="Times New Roman" w:hAnsi="Consolas"/>
-          <w:color w:val="D4D4D4"/>
-          <w:sz w:val="21"/>
-          <w:szCs w:val="21"/>
-        </w:rPr>
-      </w:pPr>
+        <w:t>actions/</w:t>
+      </w:r>
+      <w:r>
+        <w:rPr>
+          <w:b/>
+          <w:color w:val="00B050"/>
+          <w:sz w:val="20"/>
+        </w:rPr>
+        <w:t>productActions.js</w:t>
+      </w:r>
+      <w:r>
+        <w:rPr>
+          <w:b/>
+          <w:sz w:val="20"/>
+        </w:rPr>
+        <w:t>” file, update the following code:</w:t>
+      </w:r>
     </w:p>
     <w:p>
       <w:pPr>
@@ -6307,21 +5372,22 @@
           <w:sz w:val="21"/>
           <w:szCs w:val="21"/>
         </w:rPr>
+        <w:lastRenderedPageBreak/>
         <mc:AlternateContent>
           <mc:Choice Requires="wps">
             <w:drawing>
-              <wp:anchor distT="0" distB="0" distL="114300" distR="114300" simplePos="0" relativeHeight="251663360" behindDoc="0" locked="0" layoutInCell="1" allowOverlap="1" wp14:anchorId="6DF6E7C4" wp14:editId="342633A1">
+              <wp:anchor distT="0" distB="0" distL="114300" distR="114300" simplePos="0" relativeHeight="251681792" behindDoc="0" locked="0" layoutInCell="1" allowOverlap="1" wp14:anchorId="72143B53" wp14:editId="0D34C416">
                 <wp:simplePos x="0" y="0"/>
                 <wp:positionH relativeFrom="margin">
-                  <wp:posOffset>-84</wp:posOffset>
+                  <wp:posOffset>629394</wp:posOffset>
                 </wp:positionH>
                 <wp:positionV relativeFrom="paragraph">
-                  <wp:posOffset>10850</wp:posOffset>
+                  <wp:posOffset>2153</wp:posOffset>
                 </wp:positionV>
-                <wp:extent cx="5413513" cy="1835426"/>
-                <wp:effectExtent l="19050" t="19050" r="15875" b="12700"/>
+                <wp:extent cx="5247861" cy="205409"/>
+                <wp:effectExtent l="19050" t="19050" r="10160" b="23495"/>
                 <wp:wrapNone/>
-                <wp:docPr id="3" name="Rectangle 3"/>
+                <wp:docPr id="13" name="Rectangle 13"/>
                 <wp:cNvGraphicFramePr/>
                 <a:graphic xmlns:a="http://schemas.openxmlformats.org/drawingml/2006/main">
                   <a:graphicData uri="http://schemas.microsoft.com/office/word/2010/wordprocessingShape">
@@ -6330,7 +5396,7 @@
                       <wps:spPr>
                         <a:xfrm>
                           <a:off x="0" y="0"/>
-                          <a:ext cx="5413513" cy="1835426"/>
+                          <a:ext cx="5247861" cy="205409"/>
                         </a:xfrm>
                         <a:prstGeom prst="rect">
                           <a:avLst/>
@@ -6378,7 +5444,7 @@
           </mc:Choice>
           <mc:Fallback>
             <w:pict>
-              <v:rect w14:anchorId="741AA3BE" id="Rectangle 3" o:spid="_x0000_s1026" style="position:absolute;margin-left:0;margin-top:.85pt;width:426.25pt;height:144.5pt;z-index:251663360;visibility:visible;mso-wrap-style:square;mso-width-percent:0;mso-height-percent:0;mso-wrap-distance-left:9pt;mso-wrap-distance-top:0;mso-wrap-distance-right:9pt;mso-wrap-distance-bottom:0;mso-position-horizontal:absolute;mso-position-horizontal-relative:margin;mso-position-vertical:absolute;mso-position-vertical-relative:text;mso-width-percent:0;mso-height-percent:0;mso-width-relative:margin;mso-height-relative:margin;v-text-anchor:middle" o:gfxdata="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" filled="f" strokecolor="red" strokeweight="2.25pt">
+              <v:rect w14:anchorId="1117E677" id="Rectangle 13" o:spid="_x0000_s1026" style="position:absolute;margin-left:49.55pt;margin-top:.15pt;width:413.2pt;height:16.15pt;z-index:251681792;visibility:visible;mso-wrap-style:square;mso-width-percent:0;mso-height-percent:0;mso-wrap-distance-left:9pt;mso-wrap-distance-top:0;mso-wrap-distance-right:9pt;mso-wrap-distance-bottom:0;mso-position-horizontal:absolute;mso-position-horizontal-relative:margin;mso-position-vertical:absolute;mso-position-vertical-relative:text;mso-width-percent:0;mso-height-percent:0;mso-width-relative:margin;mso-height-relative:margin;v-text-anchor:middle" o:gfxdata="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" filled="f" strokecolor="red" strokeweight="2.25pt">
                 <w10:wrap anchorx="margin"/>
               </v:rect>
             </w:pict>
@@ -6388,6 +5454,288 @@
       <w:r>
         <w:rPr>
           <w:rFonts w:ascii="Consolas" w:eastAsia="Times New Roman" w:hAnsi="Consolas"/>
+          <w:color w:val="C586C0"/>
+          <w:sz w:val="21"/>
+          <w:szCs w:val="21"/>
+        </w:rPr>
+        <w:t>import</w:t>
+      </w:r>
+      <w:r>
+        <w:rPr>
+          <w:rFonts w:ascii="Consolas" w:eastAsia="Times New Roman" w:hAnsi="Consolas"/>
+          <w:color w:val="D4D4D4"/>
+          <w:sz w:val="21"/>
+          <w:szCs w:val="21"/>
+        </w:rPr>
+        <w:t xml:space="preserve"> { </w:t>
+      </w:r>
+      <w:r>
+        <w:rPr>
+          <w:rFonts w:ascii="Consolas" w:eastAsia="Times New Roman" w:hAnsi="Consolas"/>
+          <w:color w:val="9CDCFE"/>
+          <w:sz w:val="21"/>
+          <w:szCs w:val="21"/>
+        </w:rPr>
+        <w:t>PRODUCT_DETAILS_FAIL</w:t>
+      </w:r>
+      <w:r>
+        <w:rPr>
+          <w:rFonts w:ascii="Consolas" w:eastAsia="Times New Roman" w:hAnsi="Consolas"/>
+          <w:color w:val="D4D4D4"/>
+          <w:sz w:val="21"/>
+          <w:szCs w:val="21"/>
+        </w:rPr>
+        <w:t xml:space="preserve">, </w:t>
+      </w:r>
+      <w:r>
+        <w:rPr>
+          <w:rFonts w:ascii="Consolas" w:eastAsia="Times New Roman" w:hAnsi="Consolas"/>
+          <w:color w:val="9CDCFE"/>
+          <w:sz w:val="21"/>
+          <w:szCs w:val="21"/>
+        </w:rPr>
+        <w:t>PRODUCT_DETAILS_REQUEST</w:t>
+      </w:r>
+      <w:r>
+        <w:rPr>
+          <w:rFonts w:ascii="Consolas" w:eastAsia="Times New Roman" w:hAnsi="Consolas"/>
+          <w:color w:val="D4D4D4"/>
+          <w:sz w:val="21"/>
+          <w:szCs w:val="21"/>
+        </w:rPr>
+        <w:t xml:space="preserve">, </w:t>
+      </w:r>
+      <w:r>
+        <w:rPr>
+          <w:rFonts w:ascii="Consolas" w:eastAsia="Times New Roman" w:hAnsi="Consolas"/>
+          <w:color w:val="9CDCFE"/>
+          <w:sz w:val="21"/>
+          <w:szCs w:val="21"/>
+        </w:rPr>
+        <w:t>PRODUCT_DETAILS_SUCCESS</w:t>
+      </w:r>
+      <w:r>
+        <w:rPr>
+          <w:rFonts w:ascii="Consolas" w:eastAsia="Times New Roman" w:hAnsi="Consolas"/>
+          <w:color w:val="D4D4D4"/>
+          <w:sz w:val="21"/>
+          <w:szCs w:val="21"/>
+        </w:rPr>
+        <w:t xml:space="preserve">, </w:t>
+      </w:r>
+    </w:p>
+    <w:p>
+      <w:pPr>
+        <w:shd w:val="clear" w:color="auto" w:fill="1E1E1E"/>
+        <w:spacing w:after="0" w:line="285" w:lineRule="atLeast"/>
+        <w:rPr>
+          <w:rFonts w:ascii="Consolas" w:eastAsia="Times New Roman" w:hAnsi="Consolas"/>
+          <w:color w:val="D4D4D4"/>
+          <w:sz w:val="21"/>
+          <w:szCs w:val="21"/>
+        </w:rPr>
+      </w:pPr>
+      <w:r>
+        <w:rPr>
+          <w:rFonts w:ascii="Consolas" w:eastAsia="Times New Roman" w:hAnsi="Consolas"/>
+          <w:color w:val="D4D4D4"/>
+          <w:sz w:val="21"/>
+          <w:szCs w:val="21"/>
+        </w:rPr>
+        <w:t xml:space="preserve">    </w:t>
+      </w:r>
+      <w:r>
+        <w:rPr>
+          <w:rFonts w:ascii="Consolas" w:eastAsia="Times New Roman" w:hAnsi="Consolas"/>
+          <w:color w:val="9CDCFE"/>
+          <w:sz w:val="21"/>
+          <w:szCs w:val="21"/>
+        </w:rPr>
+        <w:t>PRODUCT_LIST_FAIL</w:t>
+      </w:r>
+      <w:r>
+        <w:rPr>
+          <w:rFonts w:ascii="Consolas" w:eastAsia="Times New Roman" w:hAnsi="Consolas"/>
+          <w:color w:val="D4D4D4"/>
+          <w:sz w:val="21"/>
+          <w:szCs w:val="21"/>
+        </w:rPr>
+        <w:t xml:space="preserve">, </w:t>
+      </w:r>
+      <w:r>
+        <w:rPr>
+          <w:rFonts w:ascii="Consolas" w:eastAsia="Times New Roman" w:hAnsi="Consolas"/>
+          <w:color w:val="9CDCFE"/>
+          <w:sz w:val="21"/>
+          <w:szCs w:val="21"/>
+        </w:rPr>
+        <w:t>PRODUCT_LIST_REQUEST</w:t>
+      </w:r>
+      <w:r>
+        <w:rPr>
+          <w:rFonts w:ascii="Consolas" w:eastAsia="Times New Roman" w:hAnsi="Consolas"/>
+          <w:color w:val="D4D4D4"/>
+          <w:sz w:val="21"/>
+          <w:szCs w:val="21"/>
+        </w:rPr>
+        <w:t xml:space="preserve">, </w:t>
+      </w:r>
+      <w:r>
+        <w:rPr>
+          <w:rFonts w:ascii="Consolas" w:eastAsia="Times New Roman" w:hAnsi="Consolas"/>
+          <w:color w:val="9CDCFE"/>
+          <w:sz w:val="21"/>
+          <w:szCs w:val="21"/>
+        </w:rPr>
+        <w:t>PRODUCT_LIST_SUCCESS</w:t>
+      </w:r>
+      <w:r>
+        <w:rPr>
+          <w:rFonts w:ascii="Consolas" w:eastAsia="Times New Roman" w:hAnsi="Consolas"/>
+          <w:color w:val="D4D4D4"/>
+          <w:sz w:val="21"/>
+          <w:szCs w:val="21"/>
+        </w:rPr>
+        <w:t xml:space="preserve"> } </w:t>
+      </w:r>
+      <w:r>
+        <w:rPr>
+          <w:rFonts w:ascii="Consolas" w:eastAsia="Times New Roman" w:hAnsi="Consolas"/>
+          <w:color w:val="C586C0"/>
+          <w:sz w:val="21"/>
+          <w:szCs w:val="21"/>
+        </w:rPr>
+        <w:t>from</w:t>
+      </w:r>
+      <w:r>
+        <w:rPr>
+          <w:rFonts w:ascii="Consolas" w:eastAsia="Times New Roman" w:hAnsi="Consolas"/>
+          <w:color w:val="D4D4D4"/>
+          <w:sz w:val="21"/>
+          <w:szCs w:val="21"/>
+        </w:rPr>
+        <w:t xml:space="preserve"> </w:t>
+      </w:r>
+      <w:r>
+        <w:rPr>
+          <w:rFonts w:ascii="Consolas" w:eastAsia="Times New Roman" w:hAnsi="Consolas"/>
+          <w:color w:val="CE9178"/>
+          <w:sz w:val="21"/>
+          <w:szCs w:val="21"/>
+        </w:rPr>
+        <w:t>"../constants/productConstants"</w:t>
+      </w:r>
+    </w:p>
+    <w:p>
+      <w:pPr>
+        <w:shd w:val="clear" w:color="auto" w:fill="1E1E1E"/>
+        <w:spacing w:after="0" w:line="285" w:lineRule="atLeast"/>
+        <w:rPr>
+          <w:rFonts w:ascii="Consolas" w:eastAsia="Times New Roman" w:hAnsi="Consolas"/>
+          <w:color w:val="D4D4D4"/>
+          <w:sz w:val="21"/>
+          <w:szCs w:val="21"/>
+        </w:rPr>
+      </w:pPr>
+      <w:r>
+        <w:rPr>
+          <w:rFonts w:ascii="Consolas" w:eastAsia="Times New Roman" w:hAnsi="Consolas"/>
+          <w:color w:val="C586C0"/>
+          <w:sz w:val="21"/>
+          <w:szCs w:val="21"/>
+        </w:rPr>
+        <w:t>import</w:t>
+      </w:r>
+      <w:r>
+        <w:rPr>
+          <w:rFonts w:ascii="Consolas" w:eastAsia="Times New Roman" w:hAnsi="Consolas"/>
+          <w:color w:val="D4D4D4"/>
+          <w:sz w:val="21"/>
+          <w:szCs w:val="21"/>
+        </w:rPr>
+        <w:t xml:space="preserve"> </w:t>
+      </w:r>
+      <w:r>
+        <w:rPr>
+          <w:rFonts w:ascii="Consolas" w:eastAsia="Times New Roman" w:hAnsi="Consolas"/>
+          <w:color w:val="9CDCFE"/>
+          <w:sz w:val="21"/>
+          <w:szCs w:val="21"/>
+        </w:rPr>
+        <w:t>axios</w:t>
+      </w:r>
+      <w:r>
+        <w:rPr>
+          <w:rFonts w:ascii="Consolas" w:eastAsia="Times New Roman" w:hAnsi="Consolas"/>
+          <w:color w:val="D4D4D4"/>
+          <w:sz w:val="21"/>
+          <w:szCs w:val="21"/>
+        </w:rPr>
+        <w:t xml:space="preserve"> </w:t>
+      </w:r>
+      <w:r>
+        <w:rPr>
+          <w:rFonts w:ascii="Consolas" w:eastAsia="Times New Roman" w:hAnsi="Consolas"/>
+          <w:color w:val="C586C0"/>
+          <w:sz w:val="21"/>
+          <w:szCs w:val="21"/>
+        </w:rPr>
+        <w:t>from</w:t>
+      </w:r>
+      <w:r>
+        <w:rPr>
+          <w:rFonts w:ascii="Consolas" w:eastAsia="Times New Roman" w:hAnsi="Consolas"/>
+          <w:color w:val="D4D4D4"/>
+          <w:sz w:val="21"/>
+          <w:szCs w:val="21"/>
+        </w:rPr>
+        <w:t xml:space="preserve"> </w:t>
+      </w:r>
+      <w:r>
+        <w:rPr>
+          <w:rFonts w:ascii="Consolas" w:eastAsia="Times New Roman" w:hAnsi="Consolas"/>
+          <w:color w:val="CE9178"/>
+          <w:sz w:val="21"/>
+          <w:szCs w:val="21"/>
+        </w:rPr>
+        <w:t>'axios'</w:t>
+      </w:r>
+      <w:r>
+        <w:rPr>
+          <w:rFonts w:ascii="Consolas" w:eastAsia="Times New Roman" w:hAnsi="Consolas"/>
+          <w:color w:val="D4D4D4"/>
+          <w:sz w:val="21"/>
+          <w:szCs w:val="21"/>
+        </w:rPr>
+        <w:t>;</w:t>
+      </w:r>
+    </w:p>
+    <w:p>
+      <w:pPr>
+        <w:shd w:val="clear" w:color="auto" w:fill="1E1E1E"/>
+        <w:spacing w:after="0" w:line="285" w:lineRule="atLeast"/>
+        <w:rPr>
+          <w:rFonts w:ascii="Consolas" w:eastAsia="Times New Roman" w:hAnsi="Consolas"/>
+          <w:color w:val="D4D4D4"/>
+          <w:sz w:val="21"/>
+          <w:szCs w:val="21"/>
+        </w:rPr>
+      </w:pPr>
+    </w:p>
+    <w:p>
+      <w:pPr>
+        <w:shd w:val="clear" w:color="auto" w:fill="1E1E1E"/>
+        <w:spacing w:after="0" w:line="285" w:lineRule="atLeast"/>
+        <w:rPr>
+          <w:rFonts w:ascii="Consolas" w:eastAsia="Times New Roman" w:hAnsi="Consolas"/>
+          <w:color w:val="D4D4D4"/>
+          <w:sz w:val="21"/>
+          <w:szCs w:val="21"/>
+        </w:rPr>
+      </w:pPr>
+      <w:r>
+        <w:rPr>
+          <w:rFonts w:ascii="Consolas" w:eastAsia="Times New Roman" w:hAnsi="Consolas"/>
           <w:color w:val="569CD6"/>
           <w:sz w:val="21"/>
           <w:szCs w:val="21"/>
@@ -6410,16 +5758,52 @@
           <w:sz w:val="21"/>
           <w:szCs w:val="21"/>
         </w:rPr>
-        <w:t>detailsProduct</w:t>
-      </w:r>
-      <w:r>
-        <w:rPr>
-          <w:rFonts w:ascii="Consolas" w:eastAsia="Times New Roman" w:hAnsi="Consolas"/>
-          <w:color w:val="D4D4D4"/>
-          <w:sz w:val="21"/>
-          <w:szCs w:val="21"/>
-        </w:rPr>
-        <w:t xml:space="preserve"> = (</w:t>
+        <w:t>listProducts</w:t>
+      </w:r>
+      <w:r>
+        <w:rPr>
+          <w:rFonts w:ascii="Consolas" w:eastAsia="Times New Roman" w:hAnsi="Consolas"/>
+          <w:color w:val="D4D4D4"/>
+          <w:sz w:val="21"/>
+          <w:szCs w:val="21"/>
+        </w:rPr>
+        <w:t xml:space="preserve"> = () </w:t>
+      </w:r>
+      <w:r>
+        <w:rPr>
+          <w:rFonts w:ascii="Consolas" w:eastAsia="Times New Roman" w:hAnsi="Consolas"/>
+          <w:color w:val="569CD6"/>
+          <w:sz w:val="21"/>
+          <w:szCs w:val="21"/>
+        </w:rPr>
+        <w:t>=&gt;</w:t>
+      </w:r>
+      <w:r>
+        <w:rPr>
+          <w:rFonts w:ascii="Consolas" w:eastAsia="Times New Roman" w:hAnsi="Consolas"/>
+          <w:color w:val="D4D4D4"/>
+          <w:sz w:val="21"/>
+          <w:szCs w:val="21"/>
+        </w:rPr>
+        <w:t xml:space="preserve"> </w:t>
+      </w:r>
+      <w:r>
+        <w:rPr>
+          <w:rFonts w:ascii="Consolas" w:eastAsia="Times New Roman" w:hAnsi="Consolas"/>
+          <w:color w:val="569CD6"/>
+          <w:sz w:val="21"/>
+          <w:szCs w:val="21"/>
+        </w:rPr>
+        <w:t>async</w:t>
+      </w:r>
+      <w:r>
+        <w:rPr>
+          <w:rFonts w:ascii="Consolas" w:eastAsia="Times New Roman" w:hAnsi="Consolas"/>
+          <w:color w:val="D4D4D4"/>
+          <w:sz w:val="21"/>
+          <w:szCs w:val="21"/>
+        </w:rPr>
+        <w:t xml:space="preserve"> (</w:t>
       </w:r>
       <w:r>
         <w:rPr>
@@ -6428,7 +5812,7 @@
           <w:sz w:val="21"/>
           <w:szCs w:val="21"/>
         </w:rPr>
-        <w:t>productID</w:t>
+        <w:t>dispatch</w:t>
       </w:r>
       <w:r>
         <w:rPr>
@@ -6455,16 +5839,412 @@
           <w:sz w:val="21"/>
           <w:szCs w:val="21"/>
         </w:rPr>
+        <w:t xml:space="preserve"> {</w:t>
+      </w:r>
+    </w:p>
+    <w:p>
+      <w:pPr>
+        <w:shd w:val="clear" w:color="auto" w:fill="1E1E1E"/>
+        <w:spacing w:after="0" w:line="285" w:lineRule="atLeast"/>
+        <w:rPr>
+          <w:rFonts w:ascii="Consolas" w:eastAsia="Times New Roman" w:hAnsi="Consolas"/>
+          <w:color w:val="D4D4D4"/>
+          <w:sz w:val="21"/>
+          <w:szCs w:val="21"/>
+        </w:rPr>
+      </w:pPr>
+      <w:r>
+        <w:rPr>
+          <w:rFonts w:ascii="Consolas" w:eastAsia="Times New Roman" w:hAnsi="Consolas"/>
+          <w:color w:val="D4D4D4"/>
+          <w:sz w:val="21"/>
+          <w:szCs w:val="21"/>
+        </w:rPr>
+        <w:t xml:space="preserve">    </w:t>
+      </w:r>
+      <w:r>
+        <w:rPr>
+          <w:rFonts w:ascii="Consolas" w:eastAsia="Times New Roman" w:hAnsi="Consolas"/>
+          <w:color w:val="C586C0"/>
+          <w:sz w:val="21"/>
+          <w:szCs w:val="21"/>
+        </w:rPr>
+        <w:t>try</w:t>
+      </w:r>
+      <w:r>
+        <w:rPr>
+          <w:rFonts w:ascii="Consolas" w:eastAsia="Times New Roman" w:hAnsi="Consolas"/>
+          <w:color w:val="D4D4D4"/>
+          <w:sz w:val="21"/>
+          <w:szCs w:val="21"/>
+        </w:rPr>
+        <w:t xml:space="preserve"> {</w:t>
+      </w:r>
+    </w:p>
+    <w:p>
+      <w:pPr>
+        <w:shd w:val="clear" w:color="auto" w:fill="1E1E1E"/>
+        <w:spacing w:after="0" w:line="285" w:lineRule="atLeast"/>
+        <w:rPr>
+          <w:rFonts w:ascii="Consolas" w:eastAsia="Times New Roman" w:hAnsi="Consolas"/>
+          <w:color w:val="D4D4D4"/>
+          <w:sz w:val="21"/>
+          <w:szCs w:val="21"/>
+        </w:rPr>
+      </w:pPr>
+      <w:r>
+        <w:rPr>
+          <w:rFonts w:ascii="Consolas" w:eastAsia="Times New Roman" w:hAnsi="Consolas"/>
+          <w:color w:val="D4D4D4"/>
+          <w:sz w:val="21"/>
+          <w:szCs w:val="21"/>
+        </w:rPr>
+        <w:t xml:space="preserve">        </w:t>
+      </w:r>
+      <w:r>
+        <w:rPr>
+          <w:rFonts w:ascii="Consolas" w:eastAsia="Times New Roman" w:hAnsi="Consolas"/>
+          <w:color w:val="DCDCAA"/>
+          <w:sz w:val="21"/>
+          <w:szCs w:val="21"/>
+        </w:rPr>
+        <w:t>dispatch</w:t>
+      </w:r>
+      <w:r>
+        <w:rPr>
+          <w:rFonts w:ascii="Consolas" w:eastAsia="Times New Roman" w:hAnsi="Consolas"/>
+          <w:color w:val="D4D4D4"/>
+          <w:sz w:val="21"/>
+          <w:szCs w:val="21"/>
+        </w:rPr>
+        <w:t xml:space="preserve">({ </w:t>
+      </w:r>
+      <w:r>
+        <w:rPr>
+          <w:rFonts w:ascii="Consolas" w:eastAsia="Times New Roman" w:hAnsi="Consolas"/>
+          <w:color w:val="9CDCFE"/>
+          <w:sz w:val="21"/>
+          <w:szCs w:val="21"/>
+        </w:rPr>
+        <w:t>type:</w:t>
+      </w:r>
+      <w:r>
+        <w:rPr>
+          <w:rFonts w:ascii="Consolas" w:eastAsia="Times New Roman" w:hAnsi="Consolas"/>
+          <w:color w:val="D4D4D4"/>
+          <w:sz w:val="21"/>
+          <w:szCs w:val="21"/>
+        </w:rPr>
         <w:t xml:space="preserve"> </w:t>
       </w:r>
       <w:r>
         <w:rPr>
           <w:rFonts w:ascii="Consolas" w:eastAsia="Times New Roman" w:hAnsi="Consolas"/>
-          <w:color w:val="569CD6"/>
-          <w:sz w:val="21"/>
-          <w:szCs w:val="21"/>
-        </w:rPr>
-        <w:t>async</w:t>
+          <w:color w:val="4FC1FF"/>
+          <w:sz w:val="21"/>
+          <w:szCs w:val="21"/>
+        </w:rPr>
+        <w:t>PRODUCT_LIST_REQUEST</w:t>
+      </w:r>
+      <w:r>
+        <w:rPr>
+          <w:rFonts w:ascii="Consolas" w:eastAsia="Times New Roman" w:hAnsi="Consolas"/>
+          <w:color w:val="D4D4D4"/>
+          <w:sz w:val="21"/>
+          <w:szCs w:val="21"/>
+        </w:rPr>
+        <w:t xml:space="preserve"> });</w:t>
+      </w:r>
+    </w:p>
+    <w:p>
+      <w:pPr>
+        <w:shd w:val="clear" w:color="auto" w:fill="1E1E1E"/>
+        <w:spacing w:after="0" w:line="285" w:lineRule="atLeast"/>
+        <w:rPr>
+          <w:rFonts w:ascii="Consolas" w:eastAsia="Times New Roman" w:hAnsi="Consolas"/>
+          <w:color w:val="D4D4D4"/>
+          <w:sz w:val="21"/>
+          <w:szCs w:val="21"/>
+        </w:rPr>
+      </w:pPr>
+      <w:r>
+        <w:rPr>
+          <w:rFonts w:ascii="Consolas" w:eastAsia="Times New Roman" w:hAnsi="Consolas"/>
+          <w:color w:val="D4D4D4"/>
+          <w:sz w:val="21"/>
+          <w:szCs w:val="21"/>
+        </w:rPr>
+        <w:t xml:space="preserve">        </w:t>
+      </w:r>
+      <w:r>
+        <w:rPr>
+          <w:rFonts w:ascii="Consolas" w:eastAsia="Times New Roman" w:hAnsi="Consolas"/>
+          <w:color w:val="569CD6"/>
+          <w:sz w:val="21"/>
+          <w:szCs w:val="21"/>
+        </w:rPr>
+        <w:t>const</w:t>
+      </w:r>
+      <w:r>
+        <w:rPr>
+          <w:rFonts w:ascii="Consolas" w:eastAsia="Times New Roman" w:hAnsi="Consolas"/>
+          <w:color w:val="D4D4D4"/>
+          <w:sz w:val="21"/>
+          <w:szCs w:val="21"/>
+        </w:rPr>
+        <w:t xml:space="preserve"> { </w:t>
+      </w:r>
+      <w:r>
+        <w:rPr>
+          <w:rFonts w:ascii="Consolas" w:eastAsia="Times New Roman" w:hAnsi="Consolas"/>
+          <w:color w:val="4FC1FF"/>
+          <w:sz w:val="21"/>
+          <w:szCs w:val="21"/>
+        </w:rPr>
+        <w:t>data</w:t>
+      </w:r>
+      <w:r>
+        <w:rPr>
+          <w:rFonts w:ascii="Consolas" w:eastAsia="Times New Roman" w:hAnsi="Consolas"/>
+          <w:color w:val="D4D4D4"/>
+          <w:sz w:val="21"/>
+          <w:szCs w:val="21"/>
+        </w:rPr>
+        <w:t xml:space="preserve"> } = </w:t>
+      </w:r>
+      <w:r>
+        <w:rPr>
+          <w:rFonts w:ascii="Consolas" w:eastAsia="Times New Roman" w:hAnsi="Consolas"/>
+          <w:color w:val="C586C0"/>
+          <w:sz w:val="21"/>
+          <w:szCs w:val="21"/>
+        </w:rPr>
+        <w:t>await</w:t>
+      </w:r>
+      <w:r>
+        <w:rPr>
+          <w:rFonts w:ascii="Consolas" w:eastAsia="Times New Roman" w:hAnsi="Consolas"/>
+          <w:color w:val="D4D4D4"/>
+          <w:sz w:val="21"/>
+          <w:szCs w:val="21"/>
+        </w:rPr>
+        <w:t xml:space="preserve"> </w:t>
+      </w:r>
+      <w:r>
+        <w:rPr>
+          <w:rFonts w:ascii="Consolas" w:eastAsia="Times New Roman" w:hAnsi="Consolas"/>
+          <w:color w:val="4FC1FF"/>
+          <w:sz w:val="21"/>
+          <w:szCs w:val="21"/>
+        </w:rPr>
+        <w:t>axios</w:t>
+      </w:r>
+      <w:r>
+        <w:rPr>
+          <w:rFonts w:ascii="Consolas" w:eastAsia="Times New Roman" w:hAnsi="Consolas"/>
+          <w:color w:val="D4D4D4"/>
+          <w:sz w:val="21"/>
+          <w:szCs w:val="21"/>
+        </w:rPr>
+        <w:t>.</w:t>
+      </w:r>
+      <w:r>
+        <w:rPr>
+          <w:rFonts w:ascii="Consolas" w:eastAsia="Times New Roman" w:hAnsi="Consolas"/>
+          <w:color w:val="DCDCAA"/>
+          <w:sz w:val="21"/>
+          <w:szCs w:val="21"/>
+        </w:rPr>
+        <w:t>get</w:t>
+      </w:r>
+      <w:r>
+        <w:rPr>
+          <w:rFonts w:ascii="Consolas" w:eastAsia="Times New Roman" w:hAnsi="Consolas"/>
+          <w:color w:val="D4D4D4"/>
+          <w:sz w:val="21"/>
+          <w:szCs w:val="21"/>
+        </w:rPr>
+        <w:t>(</w:t>
+      </w:r>
+      <w:r>
+        <w:rPr>
+          <w:rFonts w:ascii="Consolas" w:eastAsia="Times New Roman" w:hAnsi="Consolas"/>
+          <w:color w:val="CE9178"/>
+          <w:sz w:val="21"/>
+          <w:szCs w:val="21"/>
+        </w:rPr>
+        <w:t>"/api/products"</w:t>
+      </w:r>
+      <w:r>
+        <w:rPr>
+          <w:rFonts w:ascii="Consolas" w:eastAsia="Times New Roman" w:hAnsi="Consolas"/>
+          <w:color w:val="D4D4D4"/>
+          <w:sz w:val="21"/>
+          <w:szCs w:val="21"/>
+        </w:rPr>
+        <w:t>);</w:t>
+      </w:r>
+    </w:p>
+    <w:p>
+      <w:pPr>
+        <w:shd w:val="clear" w:color="auto" w:fill="1E1E1E"/>
+        <w:spacing w:after="0" w:line="285" w:lineRule="atLeast"/>
+        <w:rPr>
+          <w:rFonts w:ascii="Consolas" w:eastAsia="Times New Roman" w:hAnsi="Consolas"/>
+          <w:color w:val="D4D4D4"/>
+          <w:sz w:val="21"/>
+          <w:szCs w:val="21"/>
+        </w:rPr>
+      </w:pPr>
+      <w:r>
+        <w:rPr>
+          <w:rFonts w:ascii="Consolas" w:eastAsia="Times New Roman" w:hAnsi="Consolas"/>
+          <w:color w:val="D4D4D4"/>
+          <w:sz w:val="21"/>
+          <w:szCs w:val="21"/>
+        </w:rPr>
+        <w:t xml:space="preserve">        </w:t>
+      </w:r>
+      <w:r>
+        <w:rPr>
+          <w:rFonts w:ascii="Consolas" w:eastAsia="Times New Roman" w:hAnsi="Consolas"/>
+          <w:color w:val="DCDCAA"/>
+          <w:sz w:val="21"/>
+          <w:szCs w:val="21"/>
+        </w:rPr>
+        <w:t>dispatch</w:t>
+      </w:r>
+      <w:r>
+        <w:rPr>
+          <w:rFonts w:ascii="Consolas" w:eastAsia="Times New Roman" w:hAnsi="Consolas"/>
+          <w:color w:val="D4D4D4"/>
+          <w:sz w:val="21"/>
+          <w:szCs w:val="21"/>
+        </w:rPr>
+        <w:t xml:space="preserve">({ </w:t>
+      </w:r>
+      <w:r>
+        <w:rPr>
+          <w:rFonts w:ascii="Consolas" w:eastAsia="Times New Roman" w:hAnsi="Consolas"/>
+          <w:color w:val="9CDCFE"/>
+          <w:sz w:val="21"/>
+          <w:szCs w:val="21"/>
+        </w:rPr>
+        <w:t>type:</w:t>
+      </w:r>
+      <w:r>
+        <w:rPr>
+          <w:rFonts w:ascii="Consolas" w:eastAsia="Times New Roman" w:hAnsi="Consolas"/>
+          <w:color w:val="D4D4D4"/>
+          <w:sz w:val="21"/>
+          <w:szCs w:val="21"/>
+        </w:rPr>
+        <w:t xml:space="preserve"> </w:t>
+      </w:r>
+      <w:r>
+        <w:rPr>
+          <w:rFonts w:ascii="Consolas" w:eastAsia="Times New Roman" w:hAnsi="Consolas"/>
+          <w:color w:val="4FC1FF"/>
+          <w:sz w:val="21"/>
+          <w:szCs w:val="21"/>
+        </w:rPr>
+        <w:t>PRODUCT_LIST_SUCCESS</w:t>
+      </w:r>
+      <w:r>
+        <w:rPr>
+          <w:rFonts w:ascii="Consolas" w:eastAsia="Times New Roman" w:hAnsi="Consolas"/>
+          <w:color w:val="D4D4D4"/>
+          <w:sz w:val="21"/>
+          <w:szCs w:val="21"/>
+        </w:rPr>
+        <w:t xml:space="preserve">, </w:t>
+      </w:r>
+      <w:r>
+        <w:rPr>
+          <w:rFonts w:ascii="Consolas" w:eastAsia="Times New Roman" w:hAnsi="Consolas"/>
+          <w:color w:val="9CDCFE"/>
+          <w:sz w:val="21"/>
+          <w:szCs w:val="21"/>
+        </w:rPr>
+        <w:t>payload:</w:t>
+      </w:r>
+      <w:r>
+        <w:rPr>
+          <w:rFonts w:ascii="Consolas" w:eastAsia="Times New Roman" w:hAnsi="Consolas"/>
+          <w:color w:val="D4D4D4"/>
+          <w:sz w:val="21"/>
+          <w:szCs w:val="21"/>
+        </w:rPr>
+        <w:t xml:space="preserve"> </w:t>
+      </w:r>
+      <w:r>
+        <w:rPr>
+          <w:rFonts w:ascii="Consolas" w:eastAsia="Times New Roman" w:hAnsi="Consolas"/>
+          <w:color w:val="4FC1FF"/>
+          <w:sz w:val="21"/>
+          <w:szCs w:val="21"/>
+        </w:rPr>
+        <w:t>data</w:t>
+      </w:r>
+      <w:r>
+        <w:rPr>
+          <w:rFonts w:ascii="Consolas" w:eastAsia="Times New Roman" w:hAnsi="Consolas"/>
+          <w:color w:val="D4D4D4"/>
+          <w:sz w:val="21"/>
+          <w:szCs w:val="21"/>
+        </w:rPr>
+        <w:t xml:space="preserve"> });</w:t>
+      </w:r>
+    </w:p>
+    <w:p>
+      <w:pPr>
+        <w:shd w:val="clear" w:color="auto" w:fill="1E1E1E"/>
+        <w:spacing w:after="0" w:line="285" w:lineRule="atLeast"/>
+        <w:rPr>
+          <w:rFonts w:ascii="Consolas" w:eastAsia="Times New Roman" w:hAnsi="Consolas"/>
+          <w:color w:val="D4D4D4"/>
+          <w:sz w:val="21"/>
+          <w:szCs w:val="21"/>
+        </w:rPr>
+      </w:pPr>
+      <w:r>
+        <w:rPr>
+          <w:rFonts w:ascii="Consolas" w:eastAsia="Times New Roman" w:hAnsi="Consolas"/>
+          <w:color w:val="D4D4D4"/>
+          <w:sz w:val="21"/>
+          <w:szCs w:val="21"/>
+        </w:rPr>
+        <w:t>    }</w:t>
+      </w:r>
+    </w:p>
+    <w:p>
+      <w:pPr>
+        <w:shd w:val="clear" w:color="auto" w:fill="1E1E1E"/>
+        <w:spacing w:after="0" w:line="285" w:lineRule="atLeast"/>
+        <w:rPr>
+          <w:rFonts w:ascii="Consolas" w:eastAsia="Times New Roman" w:hAnsi="Consolas"/>
+          <w:color w:val="D4D4D4"/>
+          <w:sz w:val="21"/>
+          <w:szCs w:val="21"/>
+        </w:rPr>
+      </w:pPr>
+      <w:r>
+        <w:rPr>
+          <w:rFonts w:ascii="Consolas" w:eastAsia="Times New Roman" w:hAnsi="Consolas"/>
+          <w:color w:val="D4D4D4"/>
+          <w:sz w:val="21"/>
+          <w:szCs w:val="21"/>
+        </w:rPr>
+        <w:t xml:space="preserve">    </w:t>
+      </w:r>
+      <w:r>
+        <w:rPr>
+          <w:rFonts w:ascii="Consolas" w:eastAsia="Times New Roman" w:hAnsi="Consolas"/>
+          <w:color w:val="C586C0"/>
+          <w:sz w:val="21"/>
+          <w:szCs w:val="21"/>
+        </w:rPr>
+        <w:t>catch</w:t>
       </w:r>
       <w:r>
         <w:rPr>
@@ -6482,6 +6262,45 @@
           <w:sz w:val="21"/>
           <w:szCs w:val="21"/>
         </w:rPr>
+        <w:t>error</w:t>
+      </w:r>
+      <w:r>
+        <w:rPr>
+          <w:rFonts w:ascii="Consolas" w:eastAsia="Times New Roman" w:hAnsi="Consolas"/>
+          <w:color w:val="D4D4D4"/>
+          <w:sz w:val="21"/>
+          <w:szCs w:val="21"/>
+        </w:rPr>
+        <w:t>) {</w:t>
+      </w:r>
+    </w:p>
+    <w:p>
+      <w:pPr>
+        <w:shd w:val="clear" w:color="auto" w:fill="1E1E1E"/>
+        <w:spacing w:after="0" w:line="285" w:lineRule="atLeast"/>
+        <w:rPr>
+          <w:rFonts w:ascii="Consolas" w:eastAsia="Times New Roman" w:hAnsi="Consolas"/>
+          <w:color w:val="D4D4D4"/>
+          <w:sz w:val="21"/>
+          <w:szCs w:val="21"/>
+        </w:rPr>
+      </w:pPr>
+      <w:r>
+        <w:rPr>
+          <w:rFonts w:ascii="Consolas" w:eastAsia="Times New Roman" w:hAnsi="Consolas"/>
+          <w:color w:val="D4D4D4"/>
+          <w:sz w:val="21"/>
+          <w:szCs w:val="21"/>
+        </w:rPr>
+        <w:t xml:space="preserve">        </w:t>
+      </w:r>
+      <w:r>
+        <w:rPr>
+          <w:rFonts w:ascii="Consolas" w:eastAsia="Times New Roman" w:hAnsi="Consolas"/>
+          <w:color w:val="DCDCAA"/>
+          <w:sz w:val="21"/>
+          <w:szCs w:val="21"/>
+        </w:rPr>
         <w:t>dispatch</w:t>
       </w:r>
       <w:r>
@@ -6491,102 +6310,6 @@
           <w:sz w:val="21"/>
           <w:szCs w:val="21"/>
         </w:rPr>
-        <w:t xml:space="preserve">) </w:t>
-      </w:r>
-      <w:r>
-        <w:rPr>
-          <w:rFonts w:ascii="Consolas" w:eastAsia="Times New Roman" w:hAnsi="Consolas"/>
-          <w:color w:val="569CD6"/>
-          <w:sz w:val="21"/>
-          <w:szCs w:val="21"/>
-        </w:rPr>
-        <w:t>=&gt;</w:t>
-      </w:r>
-      <w:r>
-        <w:rPr>
-          <w:rFonts w:ascii="Consolas" w:eastAsia="Times New Roman" w:hAnsi="Consolas"/>
-          <w:color w:val="D4D4D4"/>
-          <w:sz w:val="21"/>
-          <w:szCs w:val="21"/>
-        </w:rPr>
-        <w:t xml:space="preserve"> {</w:t>
-      </w:r>
-    </w:p>
-    <w:p>
-      <w:pPr>
-        <w:shd w:val="clear" w:color="auto" w:fill="1E1E1E"/>
-        <w:spacing w:after="0" w:line="285" w:lineRule="atLeast"/>
-        <w:rPr>
-          <w:rFonts w:ascii="Consolas" w:eastAsia="Times New Roman" w:hAnsi="Consolas"/>
-          <w:color w:val="D4D4D4"/>
-          <w:sz w:val="21"/>
-          <w:szCs w:val="21"/>
-        </w:rPr>
-      </w:pPr>
-      <w:r>
-        <w:rPr>
-          <w:rFonts w:ascii="Consolas" w:eastAsia="Times New Roman" w:hAnsi="Consolas"/>
-          <w:color w:val="D4D4D4"/>
-          <w:sz w:val="21"/>
-          <w:szCs w:val="21"/>
-        </w:rPr>
-        <w:t xml:space="preserve">    </w:t>
-      </w:r>
-      <w:r>
-        <w:rPr>
-          <w:rFonts w:ascii="Consolas" w:eastAsia="Times New Roman" w:hAnsi="Consolas"/>
-          <w:color w:val="C586C0"/>
-          <w:sz w:val="21"/>
-          <w:szCs w:val="21"/>
-        </w:rPr>
-        <w:t>try</w:t>
-      </w:r>
-      <w:r>
-        <w:rPr>
-          <w:rFonts w:ascii="Consolas" w:eastAsia="Times New Roman" w:hAnsi="Consolas"/>
-          <w:color w:val="D4D4D4"/>
-          <w:sz w:val="21"/>
-          <w:szCs w:val="21"/>
-        </w:rPr>
-        <w:t xml:space="preserve"> {</w:t>
-      </w:r>
-    </w:p>
-    <w:p>
-      <w:pPr>
-        <w:shd w:val="clear" w:color="auto" w:fill="1E1E1E"/>
-        <w:spacing w:after="0" w:line="285" w:lineRule="atLeast"/>
-        <w:rPr>
-          <w:rFonts w:ascii="Consolas" w:eastAsia="Times New Roman" w:hAnsi="Consolas"/>
-          <w:color w:val="D4D4D4"/>
-          <w:sz w:val="21"/>
-          <w:szCs w:val="21"/>
-        </w:rPr>
-      </w:pPr>
-      <w:r>
-        <w:rPr>
-          <w:rFonts w:ascii="Consolas" w:eastAsia="Times New Roman" w:hAnsi="Consolas"/>
-          <w:color w:val="D4D4D4"/>
-          <w:sz w:val="21"/>
-          <w:szCs w:val="21"/>
-        </w:rPr>
-        <w:t xml:space="preserve">        </w:t>
-      </w:r>
-      <w:r>
-        <w:rPr>
-          <w:rFonts w:ascii="Consolas" w:eastAsia="Times New Roman" w:hAnsi="Consolas"/>
-          <w:color w:val="DCDCAA"/>
-          <w:sz w:val="21"/>
-          <w:szCs w:val="21"/>
-        </w:rPr>
-        <w:t>dispatch</w:t>
-      </w:r>
-      <w:r>
-        <w:rPr>
-          <w:rFonts w:ascii="Consolas" w:eastAsia="Times New Roman" w:hAnsi="Consolas"/>
-          <w:color w:val="D4D4D4"/>
-          <w:sz w:val="21"/>
-          <w:szCs w:val="21"/>
-        </w:rPr>
         <w:t xml:space="preserve">({ </w:t>
       </w:r>
       <w:r>
@@ -6614,7 +6337,7 @@
           <w:sz w:val="21"/>
           <w:szCs w:val="21"/>
         </w:rPr>
-        <w:t>PRODUCT_DETAILS_REQUEST</w:t>
+        <w:t>PRODUCT_LIST_FAIL</w:t>
       </w:r>
       <w:r>
         <w:rPr>
@@ -6650,7 +6373,25 @@
           <w:sz w:val="21"/>
           <w:szCs w:val="21"/>
         </w:rPr>
-        <w:t>productID</w:t>
+        <w:t>error</w:t>
+      </w:r>
+      <w:r>
+        <w:rPr>
+          <w:rFonts w:ascii="Consolas" w:eastAsia="Times New Roman" w:hAnsi="Consolas"/>
+          <w:color w:val="D4D4D4"/>
+          <w:sz w:val="21"/>
+          <w:szCs w:val="21"/>
+        </w:rPr>
+        <w:t>.</w:t>
+      </w:r>
+      <w:r>
+        <w:rPr>
+          <w:rFonts w:ascii="Consolas" w:eastAsia="Times New Roman" w:hAnsi="Consolas"/>
+          <w:color w:val="9CDCFE"/>
+          <w:sz w:val="21"/>
+          <w:szCs w:val="21"/>
+        </w:rPr>
+        <w:t>message</w:t>
       </w:r>
       <w:r>
         <w:rPr>
@@ -6680,264 +6421,6 @@
           <w:sz w:val="21"/>
           <w:szCs w:val="21"/>
         </w:rPr>
-        <w:t xml:space="preserve">        </w:t>
-      </w:r>
-      <w:r>
-        <w:rPr>
-          <w:rFonts w:ascii="Consolas" w:eastAsia="Times New Roman" w:hAnsi="Consolas"/>
-          <w:color w:val="569CD6"/>
-          <w:sz w:val="21"/>
-          <w:szCs w:val="21"/>
-        </w:rPr>
-        <w:t>const</w:t>
-      </w:r>
-      <w:r>
-        <w:rPr>
-          <w:rFonts w:ascii="Consolas" w:eastAsia="Times New Roman" w:hAnsi="Consolas"/>
-          <w:color w:val="D4D4D4"/>
-          <w:sz w:val="21"/>
-          <w:szCs w:val="21"/>
-        </w:rPr>
-        <w:t xml:space="preserve"> { </w:t>
-      </w:r>
-      <w:r>
-        <w:rPr>
-          <w:rFonts w:ascii="Consolas" w:eastAsia="Times New Roman" w:hAnsi="Consolas"/>
-          <w:color w:val="4FC1FF"/>
-          <w:sz w:val="21"/>
-          <w:szCs w:val="21"/>
-        </w:rPr>
-        <w:t>data</w:t>
-      </w:r>
-      <w:r>
-        <w:rPr>
-          <w:rFonts w:ascii="Consolas" w:eastAsia="Times New Roman" w:hAnsi="Consolas"/>
-          <w:color w:val="D4D4D4"/>
-          <w:sz w:val="21"/>
-          <w:szCs w:val="21"/>
-        </w:rPr>
-        <w:t xml:space="preserve"> } = </w:t>
-      </w:r>
-      <w:r>
-        <w:rPr>
-          <w:rFonts w:ascii="Consolas" w:eastAsia="Times New Roman" w:hAnsi="Consolas"/>
-          <w:color w:val="C586C0"/>
-          <w:sz w:val="21"/>
-          <w:szCs w:val="21"/>
-        </w:rPr>
-        <w:t>await</w:t>
-      </w:r>
-      <w:r>
-        <w:rPr>
-          <w:rFonts w:ascii="Consolas" w:eastAsia="Times New Roman" w:hAnsi="Consolas"/>
-          <w:color w:val="D4D4D4"/>
-          <w:sz w:val="21"/>
-          <w:szCs w:val="21"/>
-        </w:rPr>
-        <w:t xml:space="preserve"> </w:t>
-      </w:r>
-      <w:r>
-        <w:rPr>
-          <w:rFonts w:ascii="Consolas" w:eastAsia="Times New Roman" w:hAnsi="Consolas"/>
-          <w:color w:val="4FC1FF"/>
-          <w:sz w:val="21"/>
-          <w:szCs w:val="21"/>
-        </w:rPr>
-        <w:t>axios</w:t>
-      </w:r>
-      <w:r>
-        <w:rPr>
-          <w:rFonts w:ascii="Consolas" w:eastAsia="Times New Roman" w:hAnsi="Consolas"/>
-          <w:color w:val="D4D4D4"/>
-          <w:sz w:val="21"/>
-          <w:szCs w:val="21"/>
-        </w:rPr>
-        <w:t>.</w:t>
-      </w:r>
-      <w:r>
-        <w:rPr>
-          <w:rFonts w:ascii="Consolas" w:eastAsia="Times New Roman" w:hAnsi="Consolas"/>
-          <w:color w:val="DCDCAA"/>
-          <w:sz w:val="21"/>
-          <w:szCs w:val="21"/>
-        </w:rPr>
-        <w:t>get</w:t>
-      </w:r>
-      <w:r>
-        <w:rPr>
-          <w:rFonts w:ascii="Consolas" w:eastAsia="Times New Roman" w:hAnsi="Consolas"/>
-          <w:color w:val="D4D4D4"/>
-          <w:sz w:val="21"/>
-          <w:szCs w:val="21"/>
-        </w:rPr>
-        <w:t>(</w:t>
-      </w:r>
-      <w:r>
-        <w:rPr>
-          <w:rFonts w:ascii="Consolas" w:eastAsia="Times New Roman" w:hAnsi="Consolas"/>
-          <w:color w:val="CE9178"/>
-          <w:sz w:val="21"/>
-          <w:szCs w:val="21"/>
-        </w:rPr>
-        <w:t>"/api/products/"</w:t>
-      </w:r>
-      <w:r>
-        <w:rPr>
-          <w:rFonts w:ascii="Consolas" w:eastAsia="Times New Roman" w:hAnsi="Consolas"/>
-          <w:color w:val="D4D4D4"/>
-          <w:sz w:val="21"/>
-          <w:szCs w:val="21"/>
-        </w:rPr>
-        <w:t xml:space="preserve"> + </w:t>
-      </w:r>
-      <w:r>
-        <w:rPr>
-          <w:rFonts w:ascii="Consolas" w:eastAsia="Times New Roman" w:hAnsi="Consolas"/>
-          <w:color w:val="9CDCFE"/>
-          <w:sz w:val="21"/>
-          <w:szCs w:val="21"/>
-        </w:rPr>
-        <w:t>productID</w:t>
-      </w:r>
-      <w:r>
-        <w:rPr>
-          <w:rFonts w:ascii="Consolas" w:eastAsia="Times New Roman" w:hAnsi="Consolas"/>
-          <w:color w:val="D4D4D4"/>
-          <w:sz w:val="21"/>
-          <w:szCs w:val="21"/>
-        </w:rPr>
-        <w:t>);</w:t>
-      </w:r>
-    </w:p>
-    <w:p>
-      <w:pPr>
-        <w:shd w:val="clear" w:color="auto" w:fill="1E1E1E"/>
-        <w:spacing w:after="0" w:line="285" w:lineRule="atLeast"/>
-        <w:rPr>
-          <w:rFonts w:ascii="Consolas" w:eastAsia="Times New Roman" w:hAnsi="Consolas"/>
-          <w:color w:val="D4D4D4"/>
-          <w:sz w:val="21"/>
-          <w:szCs w:val="21"/>
-        </w:rPr>
-      </w:pPr>
-      <w:r>
-        <w:rPr>
-          <w:rFonts w:ascii="Consolas" w:eastAsia="Times New Roman" w:hAnsi="Consolas"/>
-          <w:color w:val="D4D4D4"/>
-          <w:sz w:val="21"/>
-          <w:szCs w:val="21"/>
-        </w:rPr>
-        <w:t xml:space="preserve">        </w:t>
-      </w:r>
-      <w:r>
-        <w:rPr>
-          <w:rFonts w:ascii="Consolas" w:eastAsia="Times New Roman" w:hAnsi="Consolas"/>
-          <w:color w:val="DCDCAA"/>
-          <w:sz w:val="21"/>
-          <w:szCs w:val="21"/>
-        </w:rPr>
-        <w:t>dispatch</w:t>
-      </w:r>
-      <w:r>
-        <w:rPr>
-          <w:rFonts w:ascii="Consolas" w:eastAsia="Times New Roman" w:hAnsi="Consolas"/>
-          <w:color w:val="D4D4D4"/>
-          <w:sz w:val="21"/>
-          <w:szCs w:val="21"/>
-        </w:rPr>
-        <w:t xml:space="preserve">({ </w:t>
-      </w:r>
-      <w:r>
-        <w:rPr>
-          <w:rFonts w:ascii="Consolas" w:eastAsia="Times New Roman" w:hAnsi="Consolas"/>
-          <w:color w:val="9CDCFE"/>
-          <w:sz w:val="21"/>
-          <w:szCs w:val="21"/>
-        </w:rPr>
-        <w:t>type:</w:t>
-      </w:r>
-      <w:r>
-        <w:rPr>
-          <w:rFonts w:ascii="Consolas" w:eastAsia="Times New Roman" w:hAnsi="Consolas"/>
-          <w:color w:val="D4D4D4"/>
-          <w:sz w:val="21"/>
-          <w:szCs w:val="21"/>
-        </w:rPr>
-        <w:t xml:space="preserve"> </w:t>
-      </w:r>
-      <w:r>
-        <w:rPr>
-          <w:rFonts w:ascii="Consolas" w:eastAsia="Times New Roman" w:hAnsi="Consolas"/>
-          <w:color w:val="4FC1FF"/>
-          <w:sz w:val="21"/>
-          <w:szCs w:val="21"/>
-        </w:rPr>
-        <w:t>PRODUCT_DETAILS_SUCCESS</w:t>
-      </w:r>
-      <w:r>
-        <w:rPr>
-          <w:rFonts w:ascii="Consolas" w:eastAsia="Times New Roman" w:hAnsi="Consolas"/>
-          <w:color w:val="D4D4D4"/>
-          <w:sz w:val="21"/>
-          <w:szCs w:val="21"/>
-        </w:rPr>
-        <w:t xml:space="preserve">, </w:t>
-      </w:r>
-      <w:r>
-        <w:rPr>
-          <w:rFonts w:ascii="Consolas" w:eastAsia="Times New Roman" w:hAnsi="Consolas"/>
-          <w:color w:val="9CDCFE"/>
-          <w:sz w:val="21"/>
-          <w:szCs w:val="21"/>
-        </w:rPr>
-        <w:t>payload:</w:t>
-      </w:r>
-      <w:r>
-        <w:rPr>
-          <w:rFonts w:ascii="Consolas" w:eastAsia="Times New Roman" w:hAnsi="Consolas"/>
-          <w:color w:val="D4D4D4"/>
-          <w:sz w:val="21"/>
-          <w:szCs w:val="21"/>
-        </w:rPr>
-        <w:t xml:space="preserve"> </w:t>
-      </w:r>
-      <w:r>
-        <w:rPr>
-          <w:rFonts w:ascii="Consolas" w:eastAsia="Times New Roman" w:hAnsi="Consolas"/>
-          <w:color w:val="4FC1FF"/>
-          <w:sz w:val="21"/>
-          <w:szCs w:val="21"/>
-        </w:rPr>
-        <w:t>data</w:t>
-      </w:r>
-      <w:r>
-        <w:rPr>
-          <w:rFonts w:ascii="Consolas" w:eastAsia="Times New Roman" w:hAnsi="Consolas"/>
-          <w:color w:val="D4D4D4"/>
-          <w:sz w:val="21"/>
-          <w:szCs w:val="21"/>
-        </w:rPr>
-        <w:t xml:space="preserve"> });</w:t>
-      </w:r>
-    </w:p>
-    <w:p>
-      <w:pPr>
-        <w:shd w:val="clear" w:color="auto" w:fill="1E1E1E"/>
-        <w:spacing w:after="0" w:line="285" w:lineRule="atLeast"/>
-        <w:rPr>
-          <w:rFonts w:ascii="Consolas" w:eastAsia="Times New Roman" w:hAnsi="Consolas"/>
-          <w:color w:val="D4D4D4"/>
-          <w:sz w:val="21"/>
-          <w:szCs w:val="21"/>
-        </w:rPr>
-      </w:pPr>
-      <w:r>
-        <w:rPr>
-          <w:rFonts w:ascii="Consolas" w:eastAsia="Times New Roman" w:hAnsi="Consolas"/>
-          <w:color w:val="D4D4D4"/>
-          <w:sz w:val="21"/>
-          <w:szCs w:val="21"/>
-        </w:rPr>
         <w:t>    }</w:t>
       </w:r>
     </w:p>
@@ -6959,215 +6442,20 @@
           <w:sz w:val="21"/>
           <w:szCs w:val="21"/>
         </w:rPr>
-        <w:t xml:space="preserve">    </w:t>
-      </w:r>
-      <w:r>
-        <w:rPr>
-          <w:rFonts w:ascii="Consolas" w:eastAsia="Times New Roman" w:hAnsi="Consolas"/>
-          <w:color w:val="C586C0"/>
-          <w:sz w:val="21"/>
-          <w:szCs w:val="21"/>
-        </w:rPr>
-        <w:t>catch</w:t>
-      </w:r>
-      <w:r>
-        <w:rPr>
-          <w:rFonts w:ascii="Consolas" w:eastAsia="Times New Roman" w:hAnsi="Consolas"/>
-          <w:color w:val="D4D4D4"/>
-          <w:sz w:val="21"/>
-          <w:szCs w:val="21"/>
-        </w:rPr>
-        <w:t xml:space="preserve"> (</w:t>
-      </w:r>
-      <w:r>
-        <w:rPr>
-          <w:rFonts w:ascii="Consolas" w:eastAsia="Times New Roman" w:hAnsi="Consolas"/>
-          <w:color w:val="9CDCFE"/>
-          <w:sz w:val="21"/>
-          <w:szCs w:val="21"/>
-        </w:rPr>
-        <w:t>error</w:t>
-      </w:r>
-      <w:r>
-        <w:rPr>
-          <w:rFonts w:ascii="Consolas" w:eastAsia="Times New Roman" w:hAnsi="Consolas"/>
-          <w:color w:val="D4D4D4"/>
-          <w:sz w:val="21"/>
-          <w:szCs w:val="21"/>
-        </w:rPr>
-        <w:t>) {</w:t>
-      </w:r>
-    </w:p>
-    <w:p>
-      <w:pPr>
-        <w:shd w:val="clear" w:color="auto" w:fill="1E1E1E"/>
-        <w:spacing w:after="0" w:line="285" w:lineRule="atLeast"/>
-        <w:rPr>
-          <w:rFonts w:ascii="Consolas" w:eastAsia="Times New Roman" w:hAnsi="Consolas"/>
-          <w:color w:val="D4D4D4"/>
-          <w:sz w:val="21"/>
-          <w:szCs w:val="21"/>
-        </w:rPr>
-      </w:pPr>
-      <w:r>
-        <w:rPr>
-          <w:rFonts w:ascii="Consolas" w:eastAsia="Times New Roman" w:hAnsi="Consolas"/>
-          <w:color w:val="D4D4D4"/>
-          <w:sz w:val="21"/>
-          <w:szCs w:val="21"/>
-        </w:rPr>
-        <w:t xml:space="preserve">        </w:t>
-      </w:r>
-      <w:r>
-        <w:rPr>
-          <w:rFonts w:ascii="Consolas" w:eastAsia="Times New Roman" w:hAnsi="Consolas"/>
-          <w:color w:val="DCDCAA"/>
-          <w:sz w:val="21"/>
-          <w:szCs w:val="21"/>
-        </w:rPr>
-        <w:t>dispatch</w:t>
-      </w:r>
-      <w:r>
-        <w:rPr>
-          <w:rFonts w:ascii="Consolas" w:eastAsia="Times New Roman" w:hAnsi="Consolas"/>
-          <w:color w:val="D4D4D4"/>
-          <w:sz w:val="21"/>
-          <w:szCs w:val="21"/>
-        </w:rPr>
-        <w:t xml:space="preserve">({ </w:t>
-      </w:r>
-      <w:r>
-        <w:rPr>
-          <w:rFonts w:ascii="Consolas" w:eastAsia="Times New Roman" w:hAnsi="Consolas"/>
-          <w:color w:val="9CDCFE"/>
-          <w:sz w:val="21"/>
-          <w:szCs w:val="21"/>
-        </w:rPr>
-        <w:t>type:</w:t>
-      </w:r>
-      <w:r>
-        <w:rPr>
-          <w:rFonts w:ascii="Consolas" w:eastAsia="Times New Roman" w:hAnsi="Consolas"/>
-          <w:color w:val="D4D4D4"/>
-          <w:sz w:val="21"/>
-          <w:szCs w:val="21"/>
-        </w:rPr>
-        <w:t xml:space="preserve"> </w:t>
-      </w:r>
-      <w:r>
-        <w:rPr>
-          <w:rFonts w:ascii="Consolas" w:eastAsia="Times New Roman" w:hAnsi="Consolas"/>
-          <w:color w:val="4FC1FF"/>
-          <w:sz w:val="21"/>
-          <w:szCs w:val="21"/>
-        </w:rPr>
-        <w:t>PRODUCT_DETAILS_FAIL</w:t>
-      </w:r>
-      <w:r>
-        <w:rPr>
-          <w:rFonts w:ascii="Consolas" w:eastAsia="Times New Roman" w:hAnsi="Consolas"/>
-          <w:color w:val="D4D4D4"/>
-          <w:sz w:val="21"/>
-          <w:szCs w:val="21"/>
-        </w:rPr>
-        <w:t xml:space="preserve">, </w:t>
-      </w:r>
-      <w:r>
-        <w:rPr>
-          <w:rFonts w:ascii="Consolas" w:eastAsia="Times New Roman" w:hAnsi="Consolas"/>
-          <w:color w:val="9CDCFE"/>
-          <w:sz w:val="21"/>
-          <w:szCs w:val="21"/>
-        </w:rPr>
-        <w:t>payload:</w:t>
-      </w:r>
-      <w:r>
-        <w:rPr>
-          <w:rFonts w:ascii="Consolas" w:eastAsia="Times New Roman" w:hAnsi="Consolas"/>
-          <w:color w:val="D4D4D4"/>
-          <w:sz w:val="21"/>
-          <w:szCs w:val="21"/>
-        </w:rPr>
-        <w:t xml:space="preserve"> </w:t>
-      </w:r>
-      <w:r>
-        <w:rPr>
-          <w:rFonts w:ascii="Consolas" w:eastAsia="Times New Roman" w:hAnsi="Consolas"/>
-          <w:color w:val="9CDCFE"/>
-          <w:sz w:val="21"/>
-          <w:szCs w:val="21"/>
-        </w:rPr>
-        <w:t>error</w:t>
-      </w:r>
-      <w:r>
-        <w:rPr>
-          <w:rFonts w:ascii="Consolas" w:eastAsia="Times New Roman" w:hAnsi="Consolas"/>
-          <w:color w:val="D4D4D4"/>
-          <w:sz w:val="21"/>
-          <w:szCs w:val="21"/>
-        </w:rPr>
-        <w:t>.</w:t>
-      </w:r>
-      <w:r>
-        <w:rPr>
-          <w:rFonts w:ascii="Consolas" w:eastAsia="Times New Roman" w:hAnsi="Consolas"/>
-          <w:color w:val="9CDCFE"/>
-          <w:sz w:val="21"/>
-          <w:szCs w:val="21"/>
-        </w:rPr>
-        <w:t>message</w:t>
-      </w:r>
-      <w:r>
-        <w:rPr>
-          <w:rFonts w:ascii="Consolas" w:eastAsia="Times New Roman" w:hAnsi="Consolas"/>
-          <w:color w:val="D4D4D4"/>
-          <w:sz w:val="21"/>
-          <w:szCs w:val="21"/>
-        </w:rPr>
-        <w:t xml:space="preserve"> });</w:t>
-      </w:r>
-    </w:p>
-    <w:p>
-      <w:pPr>
-        <w:shd w:val="clear" w:color="auto" w:fill="1E1E1E"/>
-        <w:spacing w:after="0" w:line="285" w:lineRule="atLeast"/>
-        <w:rPr>
-          <w:rFonts w:ascii="Consolas" w:eastAsia="Times New Roman" w:hAnsi="Consolas"/>
-          <w:color w:val="D4D4D4"/>
-          <w:sz w:val="21"/>
-          <w:szCs w:val="21"/>
-        </w:rPr>
-      </w:pPr>
-      <w:r>
-        <w:rPr>
-          <w:rFonts w:ascii="Consolas" w:eastAsia="Times New Roman" w:hAnsi="Consolas"/>
-          <w:color w:val="D4D4D4"/>
-          <w:sz w:val="21"/>
-          <w:szCs w:val="21"/>
-        </w:rPr>
-        <w:t>    }</w:t>
-      </w:r>
-    </w:p>
-    <w:p>
-      <w:pPr>
-        <w:shd w:val="clear" w:color="auto" w:fill="1E1E1E"/>
-        <w:spacing w:after="0" w:line="285" w:lineRule="atLeast"/>
-        <w:rPr>
-          <w:rFonts w:ascii="Consolas" w:eastAsia="Times New Roman" w:hAnsi="Consolas"/>
-          <w:color w:val="D4D4D4"/>
-          <w:sz w:val="21"/>
-          <w:szCs w:val="21"/>
-        </w:rPr>
-      </w:pPr>
-      <w:r>
-        <w:rPr>
-          <w:rFonts w:ascii="Consolas" w:eastAsia="Times New Roman" w:hAnsi="Consolas"/>
-          <w:color w:val="D4D4D4"/>
-          <w:sz w:val="21"/>
-          <w:szCs w:val="21"/>
-        </w:rPr>
         <w:t>}</w:t>
       </w:r>
+    </w:p>
+    <w:p>
+      <w:pPr>
+        <w:shd w:val="clear" w:color="auto" w:fill="1E1E1E"/>
+        <w:spacing w:after="240" w:line="285" w:lineRule="atLeast"/>
+        <w:rPr>
+          <w:rFonts w:ascii="Consolas" w:eastAsia="Times New Roman" w:hAnsi="Consolas"/>
+          <w:color w:val="D4D4D4"/>
+          <w:sz w:val="21"/>
+          <w:szCs w:val="21"/>
+        </w:rPr>
+      </w:pPr>
     </w:p>
     <w:p>
       <w:pPr>
@@ -7191,18 +6479,18 @@
         <mc:AlternateContent>
           <mc:Choice Requires="wps">
             <w:drawing>
-              <wp:anchor distT="0" distB="0" distL="114300" distR="114300" simplePos="0" relativeHeight="251673600" behindDoc="0" locked="0" layoutInCell="1" allowOverlap="1" wp14:anchorId="260F4D5A" wp14:editId="34173F5A">
+              <wp:anchor distT="0" distB="0" distL="114300" distR="114300" simplePos="0" relativeHeight="251677696" behindDoc="0" locked="0" layoutInCell="1" allowOverlap="1" wp14:anchorId="4F05C994" wp14:editId="2C13118D">
                 <wp:simplePos x="0" y="0"/>
                 <wp:positionH relativeFrom="margin">
-                  <wp:posOffset>1643187</wp:posOffset>
+                  <wp:posOffset>-83</wp:posOffset>
                 </wp:positionH>
                 <wp:positionV relativeFrom="paragraph">
-                  <wp:posOffset>169048</wp:posOffset>
+                  <wp:posOffset>22032</wp:posOffset>
                 </wp:positionV>
-                <wp:extent cx="1113182" cy="198396"/>
-                <wp:effectExtent l="19050" t="19050" r="10795" b="11430"/>
+                <wp:extent cx="5466522" cy="1835426"/>
+                <wp:effectExtent l="19050" t="19050" r="20320" b="12700"/>
                 <wp:wrapNone/>
-                <wp:docPr id="8" name="Rectangle 8"/>
+                <wp:docPr id="11" name="Rectangle 11"/>
                 <wp:cNvGraphicFramePr/>
                 <a:graphic xmlns:a="http://schemas.openxmlformats.org/drawingml/2006/main">
                   <a:graphicData uri="http://schemas.microsoft.com/office/word/2010/wordprocessingShape">
@@ -7211,7 +6499,7 @@
                       <wps:spPr>
                         <a:xfrm>
                           <a:off x="0" y="0"/>
-                          <a:ext cx="1113182" cy="198396"/>
+                          <a:ext cx="5466522" cy="1835426"/>
                         </a:xfrm>
                         <a:prstGeom prst="rect">
                           <a:avLst/>
@@ -7259,25 +6547,160 @@
           </mc:Choice>
           <mc:Fallback>
             <w:pict>
-              <v:rect w14:anchorId="702EC9FA" id="Rectangle 8" o:spid="_x0000_s1026" style="position:absolute;margin-left:129.4pt;margin-top:13.3pt;width:87.65pt;height:15.6pt;z-index:251673600;visibility:visible;mso-wrap-style:square;mso-width-percent:0;mso-height-percent:0;mso-wrap-distance-left:9pt;mso-wrap-distance-top:0;mso-wrap-distance-right:9pt;mso-wrap-distance-bottom:0;mso-position-horizontal:absolute;mso-position-horizontal-relative:margin;mso-position-vertical:absolute;mso-position-vertical-relative:text;mso-width-percent:0;mso-height-percent:0;mso-width-relative:margin;mso-height-relative:margin;v-text-anchor:middle" o:gfxdata="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" filled="f" strokecolor="red" strokeweight="2.25pt">
+              <v:rect w14:anchorId="61BC6FDC" id="Rectangle 11" o:spid="_x0000_s1026" style="position:absolute;margin-left:0;margin-top:1.75pt;width:430.45pt;height:144.5pt;z-index:251677696;visibility:visible;mso-wrap-style:square;mso-width-percent:0;mso-height-percent:0;mso-wrap-distance-left:9pt;mso-wrap-distance-top:0;mso-wrap-distance-right:9pt;mso-wrap-distance-bottom:0;mso-position-horizontal:absolute;mso-position-horizontal-relative:margin;mso-position-vertical:absolute;mso-position-vertical-relative:text;mso-width-percent:0;mso-height-percent:0;mso-width-relative:margin;mso-height-relative:margin;v-text-anchor:middle" o:gfxdata="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" filled="f" strokecolor="red" strokeweight="2.25pt">
                 <w10:wrap anchorx="margin"/>
               </v:rect>
             </w:pict>
           </mc:Fallback>
         </mc:AlternateContent>
       </w:r>
-    </w:p>
-    <w:p>
-      <w:pPr>
-        <w:shd w:val="clear" w:color="auto" w:fill="1E1E1E"/>
-        <w:spacing w:after="0" w:line="285" w:lineRule="atLeast"/>
-        <w:rPr>
-          <w:rFonts w:ascii="Consolas" w:eastAsia="Times New Roman" w:hAnsi="Consolas"/>
-          <w:color w:val="D4D4D4"/>
-          <w:sz w:val="21"/>
-          <w:szCs w:val="21"/>
-        </w:rPr>
-      </w:pPr>
+      <w:r>
+        <w:rPr>
+          <w:rFonts w:ascii="Consolas" w:eastAsia="Times New Roman" w:hAnsi="Consolas"/>
+          <w:color w:val="569CD6"/>
+          <w:sz w:val="21"/>
+          <w:szCs w:val="21"/>
+        </w:rPr>
+        <w:t>const</w:t>
+      </w:r>
+      <w:r>
+        <w:rPr>
+          <w:rFonts w:ascii="Consolas" w:eastAsia="Times New Roman" w:hAnsi="Consolas"/>
+          <w:color w:val="D4D4D4"/>
+          <w:sz w:val="21"/>
+          <w:szCs w:val="21"/>
+        </w:rPr>
+        <w:t xml:space="preserve"> </w:t>
+      </w:r>
+      <w:r>
+        <w:rPr>
+          <w:rFonts w:ascii="Consolas" w:eastAsia="Times New Roman" w:hAnsi="Consolas"/>
+          <w:color w:val="DCDCAA"/>
+          <w:sz w:val="21"/>
+          <w:szCs w:val="21"/>
+        </w:rPr>
+        <w:t>detailsProduct</w:t>
+      </w:r>
+      <w:r>
+        <w:rPr>
+          <w:rFonts w:ascii="Consolas" w:eastAsia="Times New Roman" w:hAnsi="Consolas"/>
+          <w:color w:val="D4D4D4"/>
+          <w:sz w:val="21"/>
+          <w:szCs w:val="21"/>
+        </w:rPr>
+        <w:t xml:space="preserve"> = (</w:t>
+      </w:r>
+      <w:r>
+        <w:rPr>
+          <w:rFonts w:ascii="Consolas" w:eastAsia="Times New Roman" w:hAnsi="Consolas"/>
+          <w:color w:val="9CDCFE"/>
+          <w:sz w:val="21"/>
+          <w:szCs w:val="21"/>
+        </w:rPr>
+        <w:t>productID</w:t>
+      </w:r>
+      <w:r>
+        <w:rPr>
+          <w:rFonts w:ascii="Consolas" w:eastAsia="Times New Roman" w:hAnsi="Consolas"/>
+          <w:color w:val="D4D4D4"/>
+          <w:sz w:val="21"/>
+          <w:szCs w:val="21"/>
+        </w:rPr>
+        <w:t xml:space="preserve">) </w:t>
+      </w:r>
+      <w:r>
+        <w:rPr>
+          <w:rFonts w:ascii="Consolas" w:eastAsia="Times New Roman" w:hAnsi="Consolas"/>
+          <w:color w:val="569CD6"/>
+          <w:sz w:val="21"/>
+          <w:szCs w:val="21"/>
+        </w:rPr>
+        <w:t>=&gt;</w:t>
+      </w:r>
+      <w:r>
+        <w:rPr>
+          <w:rFonts w:ascii="Consolas" w:eastAsia="Times New Roman" w:hAnsi="Consolas"/>
+          <w:color w:val="D4D4D4"/>
+          <w:sz w:val="21"/>
+          <w:szCs w:val="21"/>
+        </w:rPr>
+        <w:t xml:space="preserve"> </w:t>
+      </w:r>
+      <w:r>
+        <w:rPr>
+          <w:rFonts w:ascii="Consolas" w:eastAsia="Times New Roman" w:hAnsi="Consolas"/>
+          <w:color w:val="569CD6"/>
+          <w:sz w:val="21"/>
+          <w:szCs w:val="21"/>
+        </w:rPr>
+        <w:t>async</w:t>
+      </w:r>
+      <w:r>
+        <w:rPr>
+          <w:rFonts w:ascii="Consolas" w:eastAsia="Times New Roman" w:hAnsi="Consolas"/>
+          <w:color w:val="D4D4D4"/>
+          <w:sz w:val="21"/>
+          <w:szCs w:val="21"/>
+        </w:rPr>
+        <w:t xml:space="preserve"> (</w:t>
+      </w:r>
+      <w:r>
+        <w:rPr>
+          <w:rFonts w:ascii="Consolas" w:eastAsia="Times New Roman" w:hAnsi="Consolas"/>
+          <w:color w:val="9CDCFE"/>
+          <w:sz w:val="21"/>
+          <w:szCs w:val="21"/>
+        </w:rPr>
+        <w:t>dispatch</w:t>
+      </w:r>
+      <w:r>
+        <w:rPr>
+          <w:rFonts w:ascii="Consolas" w:eastAsia="Times New Roman" w:hAnsi="Consolas"/>
+          <w:color w:val="D4D4D4"/>
+          <w:sz w:val="21"/>
+          <w:szCs w:val="21"/>
+        </w:rPr>
+        <w:t xml:space="preserve">) </w:t>
+      </w:r>
+      <w:r>
+        <w:rPr>
+          <w:rFonts w:ascii="Consolas" w:eastAsia="Times New Roman" w:hAnsi="Consolas"/>
+          <w:color w:val="569CD6"/>
+          <w:sz w:val="21"/>
+          <w:szCs w:val="21"/>
+        </w:rPr>
+        <w:t>=&gt;</w:t>
+      </w:r>
+      <w:r>
+        <w:rPr>
+          <w:rFonts w:ascii="Consolas" w:eastAsia="Times New Roman" w:hAnsi="Consolas"/>
+          <w:color w:val="D4D4D4"/>
+          <w:sz w:val="21"/>
+          <w:szCs w:val="21"/>
+        </w:rPr>
+        <w:t xml:space="preserve"> {</w:t>
+      </w:r>
+    </w:p>
+    <w:p>
+      <w:pPr>
+        <w:shd w:val="clear" w:color="auto" w:fill="1E1E1E"/>
+        <w:spacing w:after="0" w:line="285" w:lineRule="atLeast"/>
+        <w:rPr>
+          <w:rFonts w:ascii="Consolas" w:eastAsia="Times New Roman" w:hAnsi="Consolas"/>
+          <w:color w:val="D4D4D4"/>
+          <w:sz w:val="21"/>
+          <w:szCs w:val="21"/>
+        </w:rPr>
+      </w:pPr>
+      <w:r>
+        <w:rPr>
+          <w:rFonts w:ascii="Consolas" w:eastAsia="Times New Roman" w:hAnsi="Consolas"/>
+          <w:color w:val="D4D4D4"/>
+          <w:sz w:val="21"/>
+          <w:szCs w:val="21"/>
+        </w:rPr>
+        <w:t xml:space="preserve">    </w:t>
+      </w:r>
       <w:r>
         <w:rPr>
           <w:rFonts w:ascii="Consolas" w:eastAsia="Times New Roman" w:hAnsi="Consolas"/>
@@ -7285,6 +6708,752 @@
           <w:sz w:val="21"/>
           <w:szCs w:val="21"/>
         </w:rPr>
+        <w:t>try</w:t>
+      </w:r>
+      <w:r>
+        <w:rPr>
+          <w:rFonts w:ascii="Consolas" w:eastAsia="Times New Roman" w:hAnsi="Consolas"/>
+          <w:color w:val="D4D4D4"/>
+          <w:sz w:val="21"/>
+          <w:szCs w:val="21"/>
+        </w:rPr>
+        <w:t xml:space="preserve"> {</w:t>
+      </w:r>
+    </w:p>
+    <w:p>
+      <w:pPr>
+        <w:shd w:val="clear" w:color="auto" w:fill="1E1E1E"/>
+        <w:spacing w:after="0" w:line="285" w:lineRule="atLeast"/>
+        <w:rPr>
+          <w:rFonts w:ascii="Consolas" w:eastAsia="Times New Roman" w:hAnsi="Consolas"/>
+          <w:color w:val="D4D4D4"/>
+          <w:sz w:val="21"/>
+          <w:szCs w:val="21"/>
+        </w:rPr>
+      </w:pPr>
+      <w:r>
+        <w:rPr>
+          <w:rFonts w:ascii="Consolas" w:eastAsia="Times New Roman" w:hAnsi="Consolas"/>
+          <w:color w:val="D4D4D4"/>
+          <w:sz w:val="21"/>
+          <w:szCs w:val="21"/>
+        </w:rPr>
+        <w:t xml:space="preserve">        </w:t>
+      </w:r>
+      <w:r>
+        <w:rPr>
+          <w:rFonts w:ascii="Consolas" w:eastAsia="Times New Roman" w:hAnsi="Consolas"/>
+          <w:color w:val="DCDCAA"/>
+          <w:sz w:val="21"/>
+          <w:szCs w:val="21"/>
+        </w:rPr>
+        <w:t>dispatch</w:t>
+      </w:r>
+      <w:r>
+        <w:rPr>
+          <w:rFonts w:ascii="Consolas" w:eastAsia="Times New Roman" w:hAnsi="Consolas"/>
+          <w:color w:val="D4D4D4"/>
+          <w:sz w:val="21"/>
+          <w:szCs w:val="21"/>
+        </w:rPr>
+        <w:t xml:space="preserve">({ </w:t>
+      </w:r>
+      <w:r>
+        <w:rPr>
+          <w:rFonts w:ascii="Consolas" w:eastAsia="Times New Roman" w:hAnsi="Consolas"/>
+          <w:color w:val="9CDCFE"/>
+          <w:sz w:val="21"/>
+          <w:szCs w:val="21"/>
+        </w:rPr>
+        <w:t>type:</w:t>
+      </w:r>
+      <w:r>
+        <w:rPr>
+          <w:rFonts w:ascii="Consolas" w:eastAsia="Times New Roman" w:hAnsi="Consolas"/>
+          <w:color w:val="D4D4D4"/>
+          <w:sz w:val="21"/>
+          <w:szCs w:val="21"/>
+        </w:rPr>
+        <w:t xml:space="preserve"> </w:t>
+      </w:r>
+      <w:r>
+        <w:rPr>
+          <w:rFonts w:ascii="Consolas" w:eastAsia="Times New Roman" w:hAnsi="Consolas"/>
+          <w:color w:val="4FC1FF"/>
+          <w:sz w:val="21"/>
+          <w:szCs w:val="21"/>
+        </w:rPr>
+        <w:t>PRODUCT_DETAILS_REQUEST</w:t>
+      </w:r>
+      <w:r>
+        <w:rPr>
+          <w:rFonts w:ascii="Consolas" w:eastAsia="Times New Roman" w:hAnsi="Consolas"/>
+          <w:color w:val="D4D4D4"/>
+          <w:sz w:val="21"/>
+          <w:szCs w:val="21"/>
+        </w:rPr>
+        <w:t xml:space="preserve">, </w:t>
+      </w:r>
+      <w:r>
+        <w:rPr>
+          <w:rFonts w:ascii="Consolas" w:eastAsia="Times New Roman" w:hAnsi="Consolas"/>
+          <w:color w:val="9CDCFE"/>
+          <w:sz w:val="21"/>
+          <w:szCs w:val="21"/>
+        </w:rPr>
+        <w:t>payload:</w:t>
+      </w:r>
+      <w:r>
+        <w:rPr>
+          <w:rFonts w:ascii="Consolas" w:eastAsia="Times New Roman" w:hAnsi="Consolas"/>
+          <w:color w:val="D4D4D4"/>
+          <w:sz w:val="21"/>
+          <w:szCs w:val="21"/>
+        </w:rPr>
+        <w:t xml:space="preserve"> </w:t>
+      </w:r>
+      <w:r>
+        <w:rPr>
+          <w:rFonts w:ascii="Consolas" w:eastAsia="Times New Roman" w:hAnsi="Consolas"/>
+          <w:color w:val="9CDCFE"/>
+          <w:sz w:val="21"/>
+          <w:szCs w:val="21"/>
+        </w:rPr>
+        <w:t>productID</w:t>
+      </w:r>
+      <w:r>
+        <w:rPr>
+          <w:rFonts w:ascii="Consolas" w:eastAsia="Times New Roman" w:hAnsi="Consolas"/>
+          <w:color w:val="D4D4D4"/>
+          <w:sz w:val="21"/>
+          <w:szCs w:val="21"/>
+        </w:rPr>
+        <w:t xml:space="preserve"> });</w:t>
+      </w:r>
+    </w:p>
+    <w:p>
+      <w:pPr>
+        <w:shd w:val="clear" w:color="auto" w:fill="1E1E1E"/>
+        <w:spacing w:after="0" w:line="285" w:lineRule="atLeast"/>
+        <w:rPr>
+          <w:rFonts w:ascii="Consolas" w:eastAsia="Times New Roman" w:hAnsi="Consolas"/>
+          <w:color w:val="D4D4D4"/>
+          <w:sz w:val="21"/>
+          <w:szCs w:val="21"/>
+        </w:rPr>
+      </w:pPr>
+      <w:r>
+        <w:rPr>
+          <w:rFonts w:ascii="Consolas" w:eastAsia="Times New Roman" w:hAnsi="Consolas"/>
+          <w:color w:val="D4D4D4"/>
+          <w:sz w:val="21"/>
+          <w:szCs w:val="21"/>
+        </w:rPr>
+        <w:t xml:space="preserve">        </w:t>
+      </w:r>
+      <w:r>
+        <w:rPr>
+          <w:rFonts w:ascii="Consolas" w:eastAsia="Times New Roman" w:hAnsi="Consolas"/>
+          <w:color w:val="569CD6"/>
+          <w:sz w:val="21"/>
+          <w:szCs w:val="21"/>
+        </w:rPr>
+        <w:t>const</w:t>
+      </w:r>
+      <w:r>
+        <w:rPr>
+          <w:rFonts w:ascii="Consolas" w:eastAsia="Times New Roman" w:hAnsi="Consolas"/>
+          <w:color w:val="D4D4D4"/>
+          <w:sz w:val="21"/>
+          <w:szCs w:val="21"/>
+        </w:rPr>
+        <w:t xml:space="preserve"> { </w:t>
+      </w:r>
+      <w:r>
+        <w:rPr>
+          <w:rFonts w:ascii="Consolas" w:eastAsia="Times New Roman" w:hAnsi="Consolas"/>
+          <w:color w:val="4FC1FF"/>
+          <w:sz w:val="21"/>
+          <w:szCs w:val="21"/>
+        </w:rPr>
+        <w:t>data</w:t>
+      </w:r>
+      <w:r>
+        <w:rPr>
+          <w:rFonts w:ascii="Consolas" w:eastAsia="Times New Roman" w:hAnsi="Consolas"/>
+          <w:color w:val="D4D4D4"/>
+          <w:sz w:val="21"/>
+          <w:szCs w:val="21"/>
+        </w:rPr>
+        <w:t xml:space="preserve"> } = </w:t>
+      </w:r>
+      <w:r>
+        <w:rPr>
+          <w:rFonts w:ascii="Consolas" w:eastAsia="Times New Roman" w:hAnsi="Consolas"/>
+          <w:color w:val="C586C0"/>
+          <w:sz w:val="21"/>
+          <w:szCs w:val="21"/>
+        </w:rPr>
+        <w:t>await</w:t>
+      </w:r>
+      <w:r>
+        <w:rPr>
+          <w:rFonts w:ascii="Consolas" w:eastAsia="Times New Roman" w:hAnsi="Consolas"/>
+          <w:color w:val="D4D4D4"/>
+          <w:sz w:val="21"/>
+          <w:szCs w:val="21"/>
+        </w:rPr>
+        <w:t xml:space="preserve"> </w:t>
+      </w:r>
+      <w:r>
+        <w:rPr>
+          <w:rFonts w:ascii="Consolas" w:eastAsia="Times New Roman" w:hAnsi="Consolas"/>
+          <w:color w:val="4FC1FF"/>
+          <w:sz w:val="21"/>
+          <w:szCs w:val="21"/>
+        </w:rPr>
+        <w:t>axios</w:t>
+      </w:r>
+      <w:r>
+        <w:rPr>
+          <w:rFonts w:ascii="Consolas" w:eastAsia="Times New Roman" w:hAnsi="Consolas"/>
+          <w:color w:val="D4D4D4"/>
+          <w:sz w:val="21"/>
+          <w:szCs w:val="21"/>
+        </w:rPr>
+        <w:t>.</w:t>
+      </w:r>
+      <w:r>
+        <w:rPr>
+          <w:rFonts w:ascii="Consolas" w:eastAsia="Times New Roman" w:hAnsi="Consolas"/>
+          <w:color w:val="DCDCAA"/>
+          <w:sz w:val="21"/>
+          <w:szCs w:val="21"/>
+        </w:rPr>
+        <w:t>get</w:t>
+      </w:r>
+      <w:r>
+        <w:rPr>
+          <w:rFonts w:ascii="Consolas" w:eastAsia="Times New Roman" w:hAnsi="Consolas"/>
+          <w:color w:val="D4D4D4"/>
+          <w:sz w:val="21"/>
+          <w:szCs w:val="21"/>
+        </w:rPr>
+        <w:t>(</w:t>
+      </w:r>
+      <w:r>
+        <w:rPr>
+          <w:rFonts w:ascii="Consolas" w:eastAsia="Times New Roman" w:hAnsi="Consolas"/>
+          <w:color w:val="CE9178"/>
+          <w:sz w:val="21"/>
+          <w:szCs w:val="21"/>
+        </w:rPr>
+        <w:t>"/api/products/"</w:t>
+      </w:r>
+      <w:r>
+        <w:rPr>
+          <w:rFonts w:ascii="Consolas" w:eastAsia="Times New Roman" w:hAnsi="Consolas"/>
+          <w:color w:val="D4D4D4"/>
+          <w:sz w:val="21"/>
+          <w:szCs w:val="21"/>
+        </w:rPr>
+        <w:t xml:space="preserve"> + </w:t>
+      </w:r>
+      <w:r>
+        <w:rPr>
+          <w:rFonts w:ascii="Consolas" w:eastAsia="Times New Roman" w:hAnsi="Consolas"/>
+          <w:color w:val="9CDCFE"/>
+          <w:sz w:val="21"/>
+          <w:szCs w:val="21"/>
+        </w:rPr>
+        <w:t>productID</w:t>
+      </w:r>
+      <w:r>
+        <w:rPr>
+          <w:rFonts w:ascii="Consolas" w:eastAsia="Times New Roman" w:hAnsi="Consolas"/>
+          <w:color w:val="D4D4D4"/>
+          <w:sz w:val="21"/>
+          <w:szCs w:val="21"/>
+        </w:rPr>
+        <w:t>);</w:t>
+      </w:r>
+    </w:p>
+    <w:p>
+      <w:pPr>
+        <w:shd w:val="clear" w:color="auto" w:fill="1E1E1E"/>
+        <w:spacing w:after="0" w:line="285" w:lineRule="atLeast"/>
+        <w:rPr>
+          <w:rFonts w:ascii="Consolas" w:eastAsia="Times New Roman" w:hAnsi="Consolas"/>
+          <w:color w:val="D4D4D4"/>
+          <w:sz w:val="21"/>
+          <w:szCs w:val="21"/>
+        </w:rPr>
+      </w:pPr>
+      <w:r>
+        <w:rPr>
+          <w:rFonts w:ascii="Consolas" w:eastAsia="Times New Roman" w:hAnsi="Consolas"/>
+          <w:color w:val="D4D4D4"/>
+          <w:sz w:val="21"/>
+          <w:szCs w:val="21"/>
+        </w:rPr>
+        <w:t xml:space="preserve">        </w:t>
+      </w:r>
+      <w:r>
+        <w:rPr>
+          <w:rFonts w:ascii="Consolas" w:eastAsia="Times New Roman" w:hAnsi="Consolas"/>
+          <w:color w:val="DCDCAA"/>
+          <w:sz w:val="21"/>
+          <w:szCs w:val="21"/>
+        </w:rPr>
+        <w:t>dispatch</w:t>
+      </w:r>
+      <w:r>
+        <w:rPr>
+          <w:rFonts w:ascii="Consolas" w:eastAsia="Times New Roman" w:hAnsi="Consolas"/>
+          <w:color w:val="D4D4D4"/>
+          <w:sz w:val="21"/>
+          <w:szCs w:val="21"/>
+        </w:rPr>
+        <w:t xml:space="preserve">({ </w:t>
+      </w:r>
+      <w:r>
+        <w:rPr>
+          <w:rFonts w:ascii="Consolas" w:eastAsia="Times New Roman" w:hAnsi="Consolas"/>
+          <w:color w:val="9CDCFE"/>
+          <w:sz w:val="21"/>
+          <w:szCs w:val="21"/>
+        </w:rPr>
+        <w:t>type:</w:t>
+      </w:r>
+      <w:r>
+        <w:rPr>
+          <w:rFonts w:ascii="Consolas" w:eastAsia="Times New Roman" w:hAnsi="Consolas"/>
+          <w:color w:val="D4D4D4"/>
+          <w:sz w:val="21"/>
+          <w:szCs w:val="21"/>
+        </w:rPr>
+        <w:t xml:space="preserve"> </w:t>
+      </w:r>
+      <w:r>
+        <w:rPr>
+          <w:rFonts w:ascii="Consolas" w:eastAsia="Times New Roman" w:hAnsi="Consolas"/>
+          <w:color w:val="4FC1FF"/>
+          <w:sz w:val="21"/>
+          <w:szCs w:val="21"/>
+        </w:rPr>
+        <w:t>PRODUCT_DETAILS_SUCCESS</w:t>
+      </w:r>
+      <w:r>
+        <w:rPr>
+          <w:rFonts w:ascii="Consolas" w:eastAsia="Times New Roman" w:hAnsi="Consolas"/>
+          <w:color w:val="D4D4D4"/>
+          <w:sz w:val="21"/>
+          <w:szCs w:val="21"/>
+        </w:rPr>
+        <w:t xml:space="preserve">, </w:t>
+      </w:r>
+      <w:r>
+        <w:rPr>
+          <w:rFonts w:ascii="Consolas" w:eastAsia="Times New Roman" w:hAnsi="Consolas"/>
+          <w:color w:val="9CDCFE"/>
+          <w:sz w:val="21"/>
+          <w:szCs w:val="21"/>
+        </w:rPr>
+        <w:t>payload:</w:t>
+      </w:r>
+      <w:r>
+        <w:rPr>
+          <w:rFonts w:ascii="Consolas" w:eastAsia="Times New Roman" w:hAnsi="Consolas"/>
+          <w:color w:val="D4D4D4"/>
+          <w:sz w:val="21"/>
+          <w:szCs w:val="21"/>
+        </w:rPr>
+        <w:t xml:space="preserve"> </w:t>
+      </w:r>
+      <w:r>
+        <w:rPr>
+          <w:rFonts w:ascii="Consolas" w:eastAsia="Times New Roman" w:hAnsi="Consolas"/>
+          <w:color w:val="4FC1FF"/>
+          <w:sz w:val="21"/>
+          <w:szCs w:val="21"/>
+        </w:rPr>
+        <w:t>data</w:t>
+      </w:r>
+      <w:r>
+        <w:rPr>
+          <w:rFonts w:ascii="Consolas" w:eastAsia="Times New Roman" w:hAnsi="Consolas"/>
+          <w:color w:val="D4D4D4"/>
+          <w:sz w:val="21"/>
+          <w:szCs w:val="21"/>
+        </w:rPr>
+        <w:t xml:space="preserve"> });</w:t>
+      </w:r>
+    </w:p>
+    <w:p>
+      <w:pPr>
+        <w:shd w:val="clear" w:color="auto" w:fill="1E1E1E"/>
+        <w:spacing w:after="0" w:line="285" w:lineRule="atLeast"/>
+        <w:rPr>
+          <w:rFonts w:ascii="Consolas" w:eastAsia="Times New Roman" w:hAnsi="Consolas"/>
+          <w:color w:val="D4D4D4"/>
+          <w:sz w:val="21"/>
+          <w:szCs w:val="21"/>
+        </w:rPr>
+      </w:pPr>
+      <w:r>
+        <w:rPr>
+          <w:rFonts w:ascii="Consolas" w:eastAsia="Times New Roman" w:hAnsi="Consolas"/>
+          <w:color w:val="D4D4D4"/>
+          <w:sz w:val="21"/>
+          <w:szCs w:val="21"/>
+        </w:rPr>
+        <w:t>    }</w:t>
+      </w:r>
+    </w:p>
+    <w:p>
+      <w:pPr>
+        <w:shd w:val="clear" w:color="auto" w:fill="1E1E1E"/>
+        <w:spacing w:after="0" w:line="285" w:lineRule="atLeast"/>
+        <w:rPr>
+          <w:rFonts w:ascii="Consolas" w:eastAsia="Times New Roman" w:hAnsi="Consolas"/>
+          <w:color w:val="D4D4D4"/>
+          <w:sz w:val="21"/>
+          <w:szCs w:val="21"/>
+        </w:rPr>
+      </w:pPr>
+      <w:r>
+        <w:rPr>
+          <w:rFonts w:ascii="Consolas" w:eastAsia="Times New Roman" w:hAnsi="Consolas"/>
+          <w:color w:val="D4D4D4"/>
+          <w:sz w:val="21"/>
+          <w:szCs w:val="21"/>
+        </w:rPr>
+        <w:t xml:space="preserve">    </w:t>
+      </w:r>
+      <w:r>
+        <w:rPr>
+          <w:rFonts w:ascii="Consolas" w:eastAsia="Times New Roman" w:hAnsi="Consolas"/>
+          <w:color w:val="C586C0"/>
+          <w:sz w:val="21"/>
+          <w:szCs w:val="21"/>
+        </w:rPr>
+        <w:t>catch</w:t>
+      </w:r>
+      <w:r>
+        <w:rPr>
+          <w:rFonts w:ascii="Consolas" w:eastAsia="Times New Roman" w:hAnsi="Consolas"/>
+          <w:color w:val="D4D4D4"/>
+          <w:sz w:val="21"/>
+          <w:szCs w:val="21"/>
+        </w:rPr>
+        <w:t xml:space="preserve"> (</w:t>
+      </w:r>
+      <w:r>
+        <w:rPr>
+          <w:rFonts w:ascii="Consolas" w:eastAsia="Times New Roman" w:hAnsi="Consolas"/>
+          <w:color w:val="9CDCFE"/>
+          <w:sz w:val="21"/>
+          <w:szCs w:val="21"/>
+        </w:rPr>
+        <w:t>error</w:t>
+      </w:r>
+      <w:r>
+        <w:rPr>
+          <w:rFonts w:ascii="Consolas" w:eastAsia="Times New Roman" w:hAnsi="Consolas"/>
+          <w:color w:val="D4D4D4"/>
+          <w:sz w:val="21"/>
+          <w:szCs w:val="21"/>
+        </w:rPr>
+        <w:t>) {</w:t>
+      </w:r>
+    </w:p>
+    <w:p>
+      <w:pPr>
+        <w:shd w:val="clear" w:color="auto" w:fill="1E1E1E"/>
+        <w:spacing w:after="0" w:line="285" w:lineRule="atLeast"/>
+        <w:rPr>
+          <w:rFonts w:ascii="Consolas" w:eastAsia="Times New Roman" w:hAnsi="Consolas"/>
+          <w:color w:val="D4D4D4"/>
+          <w:sz w:val="21"/>
+          <w:szCs w:val="21"/>
+        </w:rPr>
+      </w:pPr>
+      <w:r>
+        <w:rPr>
+          <w:rFonts w:ascii="Consolas" w:eastAsia="Times New Roman" w:hAnsi="Consolas"/>
+          <w:color w:val="D4D4D4"/>
+          <w:sz w:val="21"/>
+          <w:szCs w:val="21"/>
+        </w:rPr>
+        <w:t xml:space="preserve">        </w:t>
+      </w:r>
+      <w:r>
+        <w:rPr>
+          <w:rFonts w:ascii="Consolas" w:eastAsia="Times New Roman" w:hAnsi="Consolas"/>
+          <w:color w:val="DCDCAA"/>
+          <w:sz w:val="21"/>
+          <w:szCs w:val="21"/>
+        </w:rPr>
+        <w:t>dispatch</w:t>
+      </w:r>
+      <w:r>
+        <w:rPr>
+          <w:rFonts w:ascii="Consolas" w:eastAsia="Times New Roman" w:hAnsi="Consolas"/>
+          <w:color w:val="D4D4D4"/>
+          <w:sz w:val="21"/>
+          <w:szCs w:val="21"/>
+        </w:rPr>
+        <w:t xml:space="preserve">({ </w:t>
+      </w:r>
+      <w:r>
+        <w:rPr>
+          <w:rFonts w:ascii="Consolas" w:eastAsia="Times New Roman" w:hAnsi="Consolas"/>
+          <w:color w:val="9CDCFE"/>
+          <w:sz w:val="21"/>
+          <w:szCs w:val="21"/>
+        </w:rPr>
+        <w:t>type:</w:t>
+      </w:r>
+      <w:r>
+        <w:rPr>
+          <w:rFonts w:ascii="Consolas" w:eastAsia="Times New Roman" w:hAnsi="Consolas"/>
+          <w:color w:val="D4D4D4"/>
+          <w:sz w:val="21"/>
+          <w:szCs w:val="21"/>
+        </w:rPr>
+        <w:t xml:space="preserve"> </w:t>
+      </w:r>
+      <w:r>
+        <w:rPr>
+          <w:rFonts w:ascii="Consolas" w:eastAsia="Times New Roman" w:hAnsi="Consolas"/>
+          <w:color w:val="4FC1FF"/>
+          <w:sz w:val="21"/>
+          <w:szCs w:val="21"/>
+        </w:rPr>
+        <w:t>PRODUCT_DETAILS_FAIL</w:t>
+      </w:r>
+      <w:r>
+        <w:rPr>
+          <w:rFonts w:ascii="Consolas" w:eastAsia="Times New Roman" w:hAnsi="Consolas"/>
+          <w:color w:val="D4D4D4"/>
+          <w:sz w:val="21"/>
+          <w:szCs w:val="21"/>
+        </w:rPr>
+        <w:t xml:space="preserve">, </w:t>
+      </w:r>
+      <w:r>
+        <w:rPr>
+          <w:rFonts w:ascii="Consolas" w:eastAsia="Times New Roman" w:hAnsi="Consolas"/>
+          <w:color w:val="9CDCFE"/>
+          <w:sz w:val="21"/>
+          <w:szCs w:val="21"/>
+        </w:rPr>
+        <w:t>payload:</w:t>
+      </w:r>
+      <w:r>
+        <w:rPr>
+          <w:rFonts w:ascii="Consolas" w:eastAsia="Times New Roman" w:hAnsi="Consolas"/>
+          <w:color w:val="D4D4D4"/>
+          <w:sz w:val="21"/>
+          <w:szCs w:val="21"/>
+        </w:rPr>
+        <w:t xml:space="preserve"> </w:t>
+      </w:r>
+      <w:r>
+        <w:rPr>
+          <w:rFonts w:ascii="Consolas" w:eastAsia="Times New Roman" w:hAnsi="Consolas"/>
+          <w:color w:val="9CDCFE"/>
+          <w:sz w:val="21"/>
+          <w:szCs w:val="21"/>
+        </w:rPr>
+        <w:t>error</w:t>
+      </w:r>
+      <w:r>
+        <w:rPr>
+          <w:rFonts w:ascii="Consolas" w:eastAsia="Times New Roman" w:hAnsi="Consolas"/>
+          <w:color w:val="D4D4D4"/>
+          <w:sz w:val="21"/>
+          <w:szCs w:val="21"/>
+        </w:rPr>
+        <w:t>.</w:t>
+      </w:r>
+      <w:r>
+        <w:rPr>
+          <w:rFonts w:ascii="Consolas" w:eastAsia="Times New Roman" w:hAnsi="Consolas"/>
+          <w:color w:val="9CDCFE"/>
+          <w:sz w:val="21"/>
+          <w:szCs w:val="21"/>
+        </w:rPr>
+        <w:t>message</w:t>
+      </w:r>
+      <w:r>
+        <w:rPr>
+          <w:rFonts w:ascii="Consolas" w:eastAsia="Times New Roman" w:hAnsi="Consolas"/>
+          <w:color w:val="D4D4D4"/>
+          <w:sz w:val="21"/>
+          <w:szCs w:val="21"/>
+        </w:rPr>
+        <w:t xml:space="preserve"> });</w:t>
+      </w:r>
+    </w:p>
+    <w:p>
+      <w:pPr>
+        <w:shd w:val="clear" w:color="auto" w:fill="1E1E1E"/>
+        <w:spacing w:after="0" w:line="285" w:lineRule="atLeast"/>
+        <w:rPr>
+          <w:rFonts w:ascii="Consolas" w:eastAsia="Times New Roman" w:hAnsi="Consolas"/>
+          <w:color w:val="D4D4D4"/>
+          <w:sz w:val="21"/>
+          <w:szCs w:val="21"/>
+        </w:rPr>
+      </w:pPr>
+      <w:r>
+        <w:rPr>
+          <w:rFonts w:ascii="Consolas" w:eastAsia="Times New Roman" w:hAnsi="Consolas"/>
+          <w:color w:val="D4D4D4"/>
+          <w:sz w:val="21"/>
+          <w:szCs w:val="21"/>
+        </w:rPr>
+        <w:t>    }</w:t>
+      </w:r>
+    </w:p>
+    <w:p>
+      <w:pPr>
+        <w:shd w:val="clear" w:color="auto" w:fill="1E1E1E"/>
+        <w:spacing w:after="0" w:line="285" w:lineRule="atLeast"/>
+        <w:rPr>
+          <w:rFonts w:ascii="Consolas" w:eastAsia="Times New Roman" w:hAnsi="Consolas"/>
+          <w:color w:val="D4D4D4"/>
+          <w:sz w:val="21"/>
+          <w:szCs w:val="21"/>
+        </w:rPr>
+      </w:pPr>
+      <w:r>
+        <w:rPr>
+          <w:rFonts w:ascii="Consolas" w:eastAsia="Times New Roman" w:hAnsi="Consolas"/>
+          <w:color w:val="D4D4D4"/>
+          <w:sz w:val="21"/>
+          <w:szCs w:val="21"/>
+        </w:rPr>
+        <w:t>}</w:t>
+      </w:r>
+    </w:p>
+    <w:p>
+      <w:pPr>
+        <w:shd w:val="clear" w:color="auto" w:fill="1E1E1E"/>
+        <w:spacing w:after="0" w:line="285" w:lineRule="atLeast"/>
+        <w:rPr>
+          <w:rFonts w:ascii="Consolas" w:eastAsia="Times New Roman" w:hAnsi="Consolas"/>
+          <w:color w:val="D4D4D4"/>
+          <w:sz w:val="21"/>
+          <w:szCs w:val="21"/>
+        </w:rPr>
+      </w:pPr>
+    </w:p>
+    <w:p>
+      <w:pPr>
+        <w:shd w:val="clear" w:color="auto" w:fill="1E1E1E"/>
+        <w:spacing w:after="0" w:line="285" w:lineRule="atLeast"/>
+        <w:rPr>
+          <w:rFonts w:ascii="Consolas" w:eastAsia="Times New Roman" w:hAnsi="Consolas"/>
+          <w:color w:val="D4D4D4"/>
+          <w:sz w:val="21"/>
+          <w:szCs w:val="21"/>
+        </w:rPr>
+      </w:pPr>
+      <w:r>
+        <w:rPr>
+          <w:rFonts w:ascii="Consolas" w:eastAsia="Times New Roman" w:hAnsi="Consolas"/>
+          <w:noProof/>
+          <w:color w:val="C586C0"/>
+          <w:sz w:val="21"/>
+          <w:szCs w:val="21"/>
+        </w:rPr>
+        <mc:AlternateContent>
+          <mc:Choice Requires="wps">
+            <w:drawing>
+              <wp:anchor distT="0" distB="0" distL="114300" distR="114300" simplePos="0" relativeHeight="251679744" behindDoc="0" locked="0" layoutInCell="1" allowOverlap="1" wp14:anchorId="79B88A6E" wp14:editId="37A38E34">
+                <wp:simplePos x="0" y="0"/>
+                <wp:positionH relativeFrom="margin">
+                  <wp:posOffset>1643187</wp:posOffset>
+                </wp:positionH>
+                <wp:positionV relativeFrom="paragraph">
+                  <wp:posOffset>5881</wp:posOffset>
+                </wp:positionV>
+                <wp:extent cx="1139687" cy="198507"/>
+                <wp:effectExtent l="19050" t="19050" r="22860" b="11430"/>
+                <wp:wrapNone/>
+                <wp:docPr id="12" name="Rectangle 12"/>
+                <wp:cNvGraphicFramePr/>
+                <a:graphic xmlns:a="http://schemas.openxmlformats.org/drawingml/2006/main">
+                  <a:graphicData uri="http://schemas.microsoft.com/office/word/2010/wordprocessingShape">
+                    <wps:wsp>
+                      <wps:cNvSpPr/>
+                      <wps:spPr>
+                        <a:xfrm>
+                          <a:off x="0" y="0"/>
+                          <a:ext cx="1139687" cy="198507"/>
+                        </a:xfrm>
+                        <a:prstGeom prst="rect">
+                          <a:avLst/>
+                        </a:prstGeom>
+                        <a:noFill/>
+                        <a:ln w="28575">
+                          <a:solidFill>
+                            <a:srgbClr val="FF0000"/>
+                          </a:solidFill>
+                        </a:ln>
+                      </wps:spPr>
+                      <wps:style>
+                        <a:lnRef idx="2">
+                          <a:schemeClr val="accent1">
+                            <a:shade val="50000"/>
+                          </a:schemeClr>
+                        </a:lnRef>
+                        <a:fillRef idx="1">
+                          <a:schemeClr val="accent1"/>
+                        </a:fillRef>
+                        <a:effectRef idx="0">
+                          <a:schemeClr val="accent1"/>
+                        </a:effectRef>
+                        <a:fontRef idx="minor">
+                          <a:schemeClr val="lt1"/>
+                        </a:fontRef>
+                      </wps:style>
+                      <wps:bodyPr rot="0" spcFirstLastPara="0" vertOverflow="overflow" horzOverflow="overflow" vert="horz" wrap="square" lIns="91440" tIns="45720" rIns="91440" bIns="45720" numCol="1" spcCol="0" rtlCol="0" fromWordArt="0" anchor="ctr" anchorCtr="0" forceAA="0" compatLnSpc="1">
+                        <a:prstTxWarp prst="textNoShape">
+                          <a:avLst/>
+                        </a:prstTxWarp>
+                        <a:noAutofit/>
+                      </wps:bodyPr>
+                    </wps:wsp>
+                  </a:graphicData>
+                </a:graphic>
+                <wp14:sizeRelH relativeFrom="margin">
+                  <wp14:pctWidth>0</wp14:pctWidth>
+                </wp14:sizeRelH>
+                <wp14:sizeRelV relativeFrom="margin">
+                  <wp14:pctHeight>0</wp14:pctHeight>
+                </wp14:sizeRelV>
+              </wp:anchor>
+            </w:drawing>
+          </mc:Choice>
+          <mc:Fallback>
+            <w:pict>
+              <v:rect w14:anchorId="751F1FA1" id="Rectangle 12" o:spid="_x0000_s1026" style="position:absolute;margin-left:129.4pt;margin-top:.45pt;width:89.75pt;height:15.65pt;z-index:251679744;visibility:visible;mso-wrap-style:square;mso-width-percent:0;mso-height-percent:0;mso-wrap-distance-left:9pt;mso-wrap-distance-top:0;mso-wrap-distance-right:9pt;mso-wrap-distance-bottom:0;mso-position-horizontal:absolute;mso-position-horizontal-relative:margin;mso-position-vertical:absolute;mso-position-vertical-relative:text;mso-width-percent:0;mso-height-percent:0;mso-width-relative:margin;mso-height-relative:margin;v-text-anchor:middle" o:gfxdata="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" filled="f" strokecolor="red" strokeweight="2.25pt">
+                <w10:wrap anchorx="margin"/>
+              </v:rect>
+            </w:pict>
+          </mc:Fallback>
+        </mc:AlternateContent>
+      </w:r>
+      <w:r>
+        <w:rPr>
+          <w:rFonts w:ascii="Consolas" w:eastAsia="Times New Roman" w:hAnsi="Consolas"/>
+          <w:color w:val="C586C0"/>
+          <w:sz w:val="21"/>
+          <w:szCs w:val="21"/>
+        </w:rPr>
         <w:t>export</w:t>
       </w:r>
       <w:r>
@@ -7332,18 +7501,694 @@
         </w:rPr>
         <w:t xml:space="preserve"> }</w:t>
       </w:r>
+    </w:p>
+    <w:p>
+      <w:pPr>
+        <w:rPr>
+          <w:b/>
+          <w:sz w:val="20"/>
+        </w:rPr>
+      </w:pPr>
+    </w:p>
+    <w:p>
+      <w:pPr>
+        <w:rPr>
+          <w:b/>
+          <w:sz w:val="20"/>
+        </w:rPr>
+      </w:pPr>
+      <w:r>
+        <w:rPr>
+          <w:b/>
+          <w:sz w:val="24"/>
+        </w:rPr>
+        <w:t>- In “</w:t>
+      </w:r>
+      <w:r>
+        <w:rPr>
+          <w:b/>
+          <w:sz w:val="20"/>
+        </w:rPr>
+        <w:t>SNEAKER_ECOMMERCE_WEBSITE_PROJECT/</w:t>
+      </w:r>
+      <w:r>
+        <w:rPr>
+          <w:b/>
+          <w:sz w:val="20"/>
+        </w:rPr>
+        <w:t>backend/</w:t>
+      </w:r>
+      <w:r>
+        <w:rPr>
+          <w:b/>
+          <w:color w:val="00B050"/>
+          <w:sz w:val="20"/>
+        </w:rPr>
+        <w:t>server.js</w:t>
+      </w:r>
+      <w:r>
+        <w:rPr>
+          <w:b/>
+          <w:sz w:val="20"/>
+        </w:rPr>
+        <w:t>” file, update the following code:</w:t>
+      </w:r>
+    </w:p>
+    <w:p>
+      <w:r>
+        <w:rPr>
+          <w:rFonts w:ascii="Consolas" w:eastAsia="Times New Roman" w:hAnsi="Consolas"/>
+          <w:noProof/>
+          <w:color w:val="C586C0"/>
+          <w:sz w:val="21"/>
+          <w:szCs w:val="21"/>
+        </w:rPr>
+        <w:lastRenderedPageBreak/>
+        <mc:AlternateContent>
+          <mc:Choice Requires="wps">
+            <w:drawing>
+              <wp:anchor distT="0" distB="0" distL="114300" distR="114300" simplePos="0" relativeHeight="251675648" behindDoc="0" locked="0" layoutInCell="1" allowOverlap="1" wp14:anchorId="0617D5E6" wp14:editId="5B758DD4">
+                <wp:simplePos x="0" y="0"/>
+                <wp:positionH relativeFrom="margin">
+                  <wp:posOffset>370979</wp:posOffset>
+                </wp:positionH>
+                <wp:positionV relativeFrom="paragraph">
+                  <wp:posOffset>2142380</wp:posOffset>
+                </wp:positionV>
+                <wp:extent cx="3816626" cy="1219200"/>
+                <wp:effectExtent l="19050" t="19050" r="12700" b="19050"/>
+                <wp:wrapNone/>
+                <wp:docPr id="2" name="Rectangle 2"/>
+                <wp:cNvGraphicFramePr/>
+                <a:graphic xmlns:a="http://schemas.openxmlformats.org/drawingml/2006/main">
+                  <a:graphicData uri="http://schemas.microsoft.com/office/word/2010/wordprocessingShape">
+                    <wps:wsp>
+                      <wps:cNvSpPr/>
+                      <wps:spPr>
+                        <a:xfrm>
+                          <a:off x="0" y="0"/>
+                          <a:ext cx="3816626" cy="1219200"/>
+                        </a:xfrm>
+                        <a:prstGeom prst="rect">
+                          <a:avLst/>
+                        </a:prstGeom>
+                        <a:noFill/>
+                        <a:ln w="28575">
+                          <a:solidFill>
+                            <a:srgbClr val="FF0000"/>
+                          </a:solidFill>
+                        </a:ln>
+                      </wps:spPr>
+                      <wps:style>
+                        <a:lnRef idx="2">
+                          <a:schemeClr val="accent1">
+                            <a:shade val="50000"/>
+                          </a:schemeClr>
+                        </a:lnRef>
+                        <a:fillRef idx="1">
+                          <a:schemeClr val="accent1"/>
+                        </a:fillRef>
+                        <a:effectRef idx="0">
+                          <a:schemeClr val="accent1"/>
+                        </a:effectRef>
+                        <a:fontRef idx="minor">
+                          <a:schemeClr val="lt1"/>
+                        </a:fontRef>
+                      </wps:style>
+                      <wps:bodyPr rot="0" spcFirstLastPara="0" vertOverflow="overflow" horzOverflow="overflow" vert="horz" wrap="square" lIns="91440" tIns="45720" rIns="91440" bIns="45720" numCol="1" spcCol="0" rtlCol="0" fromWordArt="0" anchor="ctr" anchorCtr="0" forceAA="0" compatLnSpc="1">
+                        <a:prstTxWarp prst="textNoShape">
+                          <a:avLst/>
+                        </a:prstTxWarp>
+                        <a:noAutofit/>
+                      </wps:bodyPr>
+                    </wps:wsp>
+                  </a:graphicData>
+                </a:graphic>
+                <wp14:sizeRelH relativeFrom="margin">
+                  <wp14:pctWidth>0</wp14:pctWidth>
+                </wp14:sizeRelH>
+                <wp14:sizeRelV relativeFrom="margin">
+                  <wp14:pctHeight>0</wp14:pctHeight>
+                </wp14:sizeRelV>
+              </wp:anchor>
+            </w:drawing>
+          </mc:Choice>
+          <mc:Fallback>
+            <w:pict>
+              <v:rect w14:anchorId="4D0BBAD6" id="Rectangle 2" o:spid="_x0000_s1026" style="position:absolute;margin-left:29.2pt;margin-top:168.7pt;width:300.5pt;height:96pt;z-index:251675648;visibility:visible;mso-wrap-style:square;mso-width-percent:0;mso-height-percent:0;mso-wrap-distance-left:9pt;mso-wrap-distance-top:0;mso-wrap-distance-right:9pt;mso-wrap-distance-bottom:0;mso-position-horizontal:absolute;mso-position-horizontal-relative:margin;mso-position-vertical:absolute;mso-position-vertical-relative:text;mso-width-percent:0;mso-height-percent:0;mso-width-relative:margin;mso-height-relative:margin;v-text-anchor:middle" o:gfxdata="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" filled="f" strokecolor="red" strokeweight="2.25pt">
+                <w10:wrap anchorx="margin"/>
+              </v:rect>
+            </w:pict>
+          </mc:Fallback>
+        </mc:AlternateContent>
+      </w:r>
+      <w:r>
+        <w:rPr>
+          <w:noProof/>
+        </w:rPr>
+        <w:drawing>
+          <wp:inline distT="0" distB="0" distL="0" distR="0" wp14:anchorId="1931F313" wp14:editId="673D358B">
+            <wp:extent cx="6151880" cy="4842510"/>
+            <wp:effectExtent l="0" t="0" r="1270" b="0"/>
+            <wp:docPr id="1" name="Picture 1"/>
+            <wp:cNvGraphicFramePr>
+              <a:graphicFrameLocks xmlns:a="http://schemas.openxmlformats.org/drawingml/2006/main" noChangeAspect="1"/>
+            </wp:cNvGraphicFramePr>
+            <a:graphic xmlns:a="http://schemas.openxmlformats.org/drawingml/2006/main">
+              <a:graphicData uri="http://schemas.openxmlformats.org/drawingml/2006/picture">
+                <pic:pic xmlns:pic="http://schemas.openxmlformats.org/drawingml/2006/picture">
+                  <pic:nvPicPr>
+                    <pic:cNvPr id="1" name=""/>
+                    <pic:cNvPicPr/>
+                  </pic:nvPicPr>
+                  <pic:blipFill>
+                    <a:blip r:embed="rId4"/>
+                    <a:stretch>
+                      <a:fillRect/>
+                    </a:stretch>
+                  </pic:blipFill>
+                  <pic:spPr>
+                    <a:xfrm>
+                      <a:off x="0" y="0"/>
+                      <a:ext cx="6151880" cy="4842510"/>
+                    </a:xfrm>
+                    <a:prstGeom prst="rect">
+                      <a:avLst/>
+                    </a:prstGeom>
+                  </pic:spPr>
+                </pic:pic>
+              </a:graphicData>
+            </a:graphic>
+          </wp:inline>
+        </w:drawing>
+      </w:r>
+    </w:p>
+    <w:p/>
+    <w:p>
+      <w:pPr>
+        <w:rPr>
+          <w:b/>
+          <w:sz w:val="20"/>
+        </w:rPr>
+      </w:pPr>
+      <w:r>
+        <w:rPr>
+          <w:b/>
+          <w:sz w:val="24"/>
+        </w:rPr>
+        <w:t>- In “</w:t>
+      </w:r>
+      <w:r>
+        <w:rPr>
+          <w:b/>
+          <w:sz w:val="20"/>
+        </w:rPr>
+        <w:t>SNEAKER_ECOMMERCE_WEBSITE_PROJECT/frontend/src/</w:t>
+      </w:r>
+      <w:r>
+        <w:rPr>
+          <w:b/>
+          <w:sz w:val="20"/>
+        </w:rPr>
+        <w:t>constants/</w:t>
+      </w:r>
+      <w:r>
+        <w:rPr>
+          <w:b/>
+          <w:color w:val="00B050"/>
+          <w:sz w:val="20"/>
+        </w:rPr>
+        <w:t>productConstants.js</w:t>
+      </w:r>
+      <w:r>
+        <w:rPr>
+          <w:b/>
+          <w:sz w:val="20"/>
+        </w:rPr>
+        <w:t>” file, update the following code:</w:t>
+      </w:r>
+    </w:p>
+    <w:p>
+      <w:r>
+        <w:rPr>
+          <w:rFonts w:ascii="Consolas" w:eastAsia="Times New Roman" w:hAnsi="Consolas"/>
+          <w:noProof/>
+          <w:color w:val="C586C0"/>
+          <w:sz w:val="21"/>
+          <w:szCs w:val="21"/>
+        </w:rPr>
+        <mc:AlternateContent>
+          <mc:Choice Requires="wps">
+            <w:drawing>
+              <wp:anchor distT="0" distB="0" distL="114300" distR="114300" simplePos="0" relativeHeight="251683840" behindDoc="0" locked="0" layoutInCell="1" allowOverlap="1" wp14:anchorId="7DA976D0" wp14:editId="6940172D">
+                <wp:simplePos x="0" y="0"/>
+                <wp:positionH relativeFrom="margin">
+                  <wp:posOffset>543255</wp:posOffset>
+                </wp:positionH>
+                <wp:positionV relativeFrom="paragraph">
+                  <wp:posOffset>1242088</wp:posOffset>
+                </wp:positionV>
+                <wp:extent cx="4658139" cy="682487"/>
+                <wp:effectExtent l="19050" t="19050" r="28575" b="22860"/>
+                <wp:wrapNone/>
+                <wp:docPr id="15" name="Rectangle 15"/>
+                <wp:cNvGraphicFramePr/>
+                <a:graphic xmlns:a="http://schemas.openxmlformats.org/drawingml/2006/main">
+                  <a:graphicData uri="http://schemas.microsoft.com/office/word/2010/wordprocessingShape">
+                    <wps:wsp>
+                      <wps:cNvSpPr/>
+                      <wps:spPr>
+                        <a:xfrm>
+                          <a:off x="0" y="0"/>
+                          <a:ext cx="4658139" cy="682487"/>
+                        </a:xfrm>
+                        <a:prstGeom prst="rect">
+                          <a:avLst/>
+                        </a:prstGeom>
+                        <a:noFill/>
+                        <a:ln w="28575">
+                          <a:solidFill>
+                            <a:srgbClr val="FF0000"/>
+                          </a:solidFill>
+                        </a:ln>
+                      </wps:spPr>
+                      <wps:style>
+                        <a:lnRef idx="2">
+                          <a:schemeClr val="accent1">
+                            <a:shade val="50000"/>
+                          </a:schemeClr>
+                        </a:lnRef>
+                        <a:fillRef idx="1">
+                          <a:schemeClr val="accent1"/>
+                        </a:fillRef>
+                        <a:effectRef idx="0">
+                          <a:schemeClr val="accent1"/>
+                        </a:effectRef>
+                        <a:fontRef idx="minor">
+                          <a:schemeClr val="lt1"/>
+                        </a:fontRef>
+                      </wps:style>
+                      <wps:bodyPr rot="0" spcFirstLastPara="0" vertOverflow="overflow" horzOverflow="overflow" vert="horz" wrap="square" lIns="91440" tIns="45720" rIns="91440" bIns="45720" numCol="1" spcCol="0" rtlCol="0" fromWordArt="0" anchor="ctr" anchorCtr="0" forceAA="0" compatLnSpc="1">
+                        <a:prstTxWarp prst="textNoShape">
+                          <a:avLst/>
+                        </a:prstTxWarp>
+                        <a:noAutofit/>
+                      </wps:bodyPr>
+                    </wps:wsp>
+                  </a:graphicData>
+                </a:graphic>
+                <wp14:sizeRelH relativeFrom="margin">
+                  <wp14:pctWidth>0</wp14:pctWidth>
+                </wp14:sizeRelH>
+                <wp14:sizeRelV relativeFrom="margin">
+                  <wp14:pctHeight>0</wp14:pctHeight>
+                </wp14:sizeRelV>
+              </wp:anchor>
+            </w:drawing>
+          </mc:Choice>
+          <mc:Fallback>
+            <w:pict>
+              <v:rect w14:anchorId="738C989F" id="Rectangle 15" o:spid="_x0000_s1026" style="position:absolute;margin-left:42.8pt;margin-top:97.8pt;width:366.8pt;height:53.75pt;z-index:251683840;visibility:visible;mso-wrap-style:square;mso-width-percent:0;mso-height-percent:0;mso-wrap-distance-left:9pt;mso-wrap-distance-top:0;mso-wrap-distance-right:9pt;mso-wrap-distance-bottom:0;mso-position-horizontal:absolute;mso-position-horizontal-relative:margin;mso-position-vertical:absolute;mso-position-vertical-relative:text;mso-width-percent:0;mso-height-percent:0;mso-width-relative:margin;mso-height-relative:margin;v-text-anchor:middle" o:gfxdata="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" filled="f" strokecolor="red" strokeweight="2.25pt">
+                <w10:wrap anchorx="margin"/>
+              </v:rect>
+            </w:pict>
+          </mc:Fallback>
+        </mc:AlternateContent>
+      </w:r>
+      <w:r>
+        <w:rPr>
+          <w:noProof/>
+        </w:rPr>
+        <w:drawing>
+          <wp:inline distT="0" distB="0" distL="0" distR="0" wp14:anchorId="55C834A0" wp14:editId="1129AB9D">
+            <wp:extent cx="6151880" cy="2193235"/>
+            <wp:effectExtent l="0" t="0" r="1270" b="0"/>
+            <wp:docPr id="14" name="Picture 14"/>
+            <wp:cNvGraphicFramePr>
+              <a:graphicFrameLocks xmlns:a="http://schemas.openxmlformats.org/drawingml/2006/main" noChangeAspect="1"/>
+            </wp:cNvGraphicFramePr>
+            <a:graphic xmlns:a="http://schemas.openxmlformats.org/drawingml/2006/main">
+              <a:graphicData uri="http://schemas.openxmlformats.org/drawingml/2006/picture">
+                <pic:pic xmlns:pic="http://schemas.openxmlformats.org/drawingml/2006/picture">
+                  <pic:nvPicPr>
+                    <pic:cNvPr id="1" name=""/>
+                    <pic:cNvPicPr/>
+                  </pic:nvPicPr>
+                  <pic:blipFill>
+                    <a:blip r:embed="rId5"/>
+                    <a:stretch>
+                      <a:fillRect/>
+                    </a:stretch>
+                  </pic:blipFill>
+                  <pic:spPr>
+                    <a:xfrm>
+                      <a:off x="0" y="0"/>
+                      <a:ext cx="6158790" cy="2195699"/>
+                    </a:xfrm>
+                    <a:prstGeom prst="rect">
+                      <a:avLst/>
+                    </a:prstGeom>
+                  </pic:spPr>
+                </pic:pic>
+              </a:graphicData>
+            </a:graphic>
+          </wp:inline>
+        </w:drawing>
+      </w:r>
+    </w:p>
+    <w:p/>
+    <w:p>
+      <w:pPr>
+        <w:rPr>
+          <w:b/>
+          <w:sz w:val="20"/>
+        </w:rPr>
+      </w:pPr>
+      <w:r>
+        <w:rPr>
+          <w:b/>
+          <w:sz w:val="24"/>
+        </w:rPr>
+        <w:lastRenderedPageBreak/>
+        <w:t>- In “</w:t>
+      </w:r>
+      <w:r>
+        <w:rPr>
+          <w:b/>
+          <w:sz w:val="20"/>
+        </w:rPr>
+        <w:t>SNEAKER_ECOMMERCE_WEBSITE_PROJECT/frontend/src/</w:t>
+      </w:r>
+      <w:r>
+        <w:rPr>
+          <w:b/>
+          <w:sz w:val="20"/>
+        </w:rPr>
+        <w:t>reducers</w:t>
+      </w:r>
+      <w:r>
+        <w:rPr>
+          <w:b/>
+          <w:sz w:val="20"/>
+        </w:rPr>
+        <w:t>/</w:t>
+      </w:r>
+      <w:r>
+        <w:rPr>
+          <w:b/>
+          <w:color w:val="00B050"/>
+          <w:sz w:val="20"/>
+        </w:rPr>
+        <w:t>product</w:t>
+      </w:r>
+      <w:r>
+        <w:rPr>
+          <w:b/>
+          <w:color w:val="00B050"/>
+          <w:sz w:val="20"/>
+        </w:rPr>
+        <w:t>Reducers</w:t>
+      </w:r>
+      <w:r>
+        <w:rPr>
+          <w:b/>
+          <w:color w:val="00B050"/>
+          <w:sz w:val="20"/>
+        </w:rPr>
+        <w:t>.js</w:t>
+      </w:r>
+      <w:r>
+        <w:rPr>
+          <w:b/>
+          <w:sz w:val="20"/>
+        </w:rPr>
+        <w:t>” file, update the following code:</w:t>
+      </w:r>
+    </w:p>
+    <w:p>
+      <w:r>
+        <w:rPr>
+          <w:rFonts w:ascii="Consolas" w:eastAsia="Times New Roman" w:hAnsi="Consolas"/>
+          <w:noProof/>
+          <w:color w:val="C586C0"/>
+          <w:sz w:val="21"/>
+          <w:szCs w:val="21"/>
+        </w:rPr>
+        <mc:AlternateContent>
+          <mc:Choice Requires="wps">
+            <w:drawing>
+              <wp:anchor distT="0" distB="0" distL="114300" distR="114300" simplePos="0" relativeHeight="251687936" behindDoc="0" locked="0" layoutInCell="1" allowOverlap="1" wp14:anchorId="3A006776" wp14:editId="3C8DFB59">
+                <wp:simplePos x="0" y="0"/>
+                <wp:positionH relativeFrom="margin">
+                  <wp:posOffset>1795587</wp:posOffset>
+                </wp:positionH>
+                <wp:positionV relativeFrom="paragraph">
+                  <wp:posOffset>3791807</wp:posOffset>
+                </wp:positionV>
+                <wp:extent cx="1093304" cy="185530"/>
+                <wp:effectExtent l="19050" t="19050" r="12065" b="24130"/>
+                <wp:wrapNone/>
+                <wp:docPr id="18" name="Rectangle 18"/>
+                <wp:cNvGraphicFramePr/>
+                <a:graphic xmlns:a="http://schemas.openxmlformats.org/drawingml/2006/main">
+                  <a:graphicData uri="http://schemas.microsoft.com/office/word/2010/wordprocessingShape">
+                    <wps:wsp>
+                      <wps:cNvSpPr/>
+                      <wps:spPr>
+                        <a:xfrm>
+                          <a:off x="0" y="0"/>
+                          <a:ext cx="1093304" cy="185530"/>
+                        </a:xfrm>
+                        <a:prstGeom prst="rect">
+                          <a:avLst/>
+                        </a:prstGeom>
+                        <a:noFill/>
+                        <a:ln w="28575">
+                          <a:solidFill>
+                            <a:srgbClr val="FF0000"/>
+                          </a:solidFill>
+                        </a:ln>
+                      </wps:spPr>
+                      <wps:style>
+                        <a:lnRef idx="2">
+                          <a:schemeClr val="accent1">
+                            <a:shade val="50000"/>
+                          </a:schemeClr>
+                        </a:lnRef>
+                        <a:fillRef idx="1">
+                          <a:schemeClr val="accent1"/>
+                        </a:fillRef>
+                        <a:effectRef idx="0">
+                          <a:schemeClr val="accent1"/>
+                        </a:effectRef>
+                        <a:fontRef idx="minor">
+                          <a:schemeClr val="lt1"/>
+                        </a:fontRef>
+                      </wps:style>
+                      <wps:bodyPr rot="0" spcFirstLastPara="0" vertOverflow="overflow" horzOverflow="overflow" vert="horz" wrap="square" lIns="91440" tIns="45720" rIns="91440" bIns="45720" numCol="1" spcCol="0" rtlCol="0" fromWordArt="0" anchor="ctr" anchorCtr="0" forceAA="0" compatLnSpc="1">
+                        <a:prstTxWarp prst="textNoShape">
+                          <a:avLst/>
+                        </a:prstTxWarp>
+                        <a:noAutofit/>
+                      </wps:bodyPr>
+                    </wps:wsp>
+                  </a:graphicData>
+                </a:graphic>
+                <wp14:sizeRelH relativeFrom="margin">
+                  <wp14:pctWidth>0</wp14:pctWidth>
+                </wp14:sizeRelH>
+                <wp14:sizeRelV relativeFrom="margin">
+                  <wp14:pctHeight>0</wp14:pctHeight>
+                </wp14:sizeRelV>
+              </wp:anchor>
+            </w:drawing>
+          </mc:Choice>
+          <mc:Fallback>
+            <w:pict>
+              <v:rect w14:anchorId="7D7FDF05" id="Rectangle 18" o:spid="_x0000_s1026" style="position:absolute;margin-left:141.4pt;margin-top:298.55pt;width:86.1pt;height:14.6pt;z-index:251687936;visibility:visible;mso-wrap-style:square;mso-width-percent:0;mso-height-percent:0;mso-wrap-distance-left:9pt;mso-wrap-distance-top:0;mso-wrap-distance-right:9pt;mso-wrap-distance-bottom:0;mso-position-horizontal:absolute;mso-position-horizontal-relative:margin;mso-position-vertical:absolute;mso-position-vertical-relative:text;mso-width-percent:0;mso-height-percent:0;mso-width-relative:margin;mso-height-relative:margin;v-text-anchor:middle" o:gfxdata="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" filled="f" strokecolor="red" strokeweight="2.25pt">
+                <w10:wrap anchorx="margin"/>
+              </v:rect>
+            </w:pict>
+          </mc:Fallback>
+        </mc:AlternateContent>
+      </w:r>
+      <w:r>
+        <w:rPr>
+          <w:rFonts w:ascii="Consolas" w:eastAsia="Times New Roman" w:hAnsi="Consolas"/>
+          <w:noProof/>
+          <w:color w:val="C586C0"/>
+          <w:sz w:val="21"/>
+          <w:szCs w:val="21"/>
+        </w:rPr>
+        <mc:AlternateContent>
+          <mc:Choice Requires="wps">
+            <w:drawing>
+              <wp:anchor distT="0" distB="0" distL="114300" distR="114300" simplePos="0" relativeHeight="251685888" behindDoc="0" locked="0" layoutInCell="1" allowOverlap="1" wp14:anchorId="0F20CC57" wp14:editId="784BCFA3">
+                <wp:simplePos x="0" y="0"/>
+                <wp:positionH relativeFrom="margin">
+                  <wp:posOffset>370978</wp:posOffset>
+                </wp:positionH>
+                <wp:positionV relativeFrom="paragraph">
+                  <wp:posOffset>2208171</wp:posOffset>
+                </wp:positionV>
+                <wp:extent cx="3286539" cy="1524000"/>
+                <wp:effectExtent l="19050" t="19050" r="28575" b="19050"/>
+                <wp:wrapNone/>
+                <wp:docPr id="17" name="Rectangle 17"/>
+                <wp:cNvGraphicFramePr/>
+                <a:graphic xmlns:a="http://schemas.openxmlformats.org/drawingml/2006/main">
+                  <a:graphicData uri="http://schemas.microsoft.com/office/word/2010/wordprocessingShape">
+                    <wps:wsp>
+                      <wps:cNvSpPr/>
+                      <wps:spPr>
+                        <a:xfrm>
+                          <a:off x="0" y="0"/>
+                          <a:ext cx="3286539" cy="1524000"/>
+                        </a:xfrm>
+                        <a:prstGeom prst="rect">
+                          <a:avLst/>
+                        </a:prstGeom>
+                        <a:noFill/>
+                        <a:ln w="28575">
+                          <a:solidFill>
+                            <a:srgbClr val="FF0000"/>
+                          </a:solidFill>
+                        </a:ln>
+                      </wps:spPr>
+                      <wps:style>
+                        <a:lnRef idx="2">
+                          <a:schemeClr val="accent1">
+                            <a:shade val="50000"/>
+                          </a:schemeClr>
+                        </a:lnRef>
+                        <a:fillRef idx="1">
+                          <a:schemeClr val="accent1"/>
+                        </a:fillRef>
+                        <a:effectRef idx="0">
+                          <a:schemeClr val="accent1"/>
+                        </a:effectRef>
+                        <a:fontRef idx="minor">
+                          <a:schemeClr val="lt1"/>
+                        </a:fontRef>
+                      </wps:style>
+                      <wps:bodyPr rot="0" spcFirstLastPara="0" vertOverflow="overflow" horzOverflow="overflow" vert="horz" wrap="square" lIns="91440" tIns="45720" rIns="91440" bIns="45720" numCol="1" spcCol="0" rtlCol="0" fromWordArt="0" anchor="ctr" anchorCtr="0" forceAA="0" compatLnSpc="1">
+                        <a:prstTxWarp prst="textNoShape">
+                          <a:avLst/>
+                        </a:prstTxWarp>
+                        <a:noAutofit/>
+                      </wps:bodyPr>
+                    </wps:wsp>
+                  </a:graphicData>
+                </a:graphic>
+                <wp14:sizeRelH relativeFrom="margin">
+                  <wp14:pctWidth>0</wp14:pctWidth>
+                </wp14:sizeRelH>
+                <wp14:sizeRelV relativeFrom="margin">
+                  <wp14:pctHeight>0</wp14:pctHeight>
+                </wp14:sizeRelV>
+              </wp:anchor>
+            </w:drawing>
+          </mc:Choice>
+          <mc:Fallback>
+            <w:pict>
+              <v:rect w14:anchorId="65CE2BF9" id="Rectangle 17" o:spid="_x0000_s1026" style="position:absolute;margin-left:29.2pt;margin-top:173.85pt;width:258.8pt;height:120pt;z-index:251685888;visibility:visible;mso-wrap-style:square;mso-width-percent:0;mso-height-percent:0;mso-wrap-distance-left:9pt;mso-wrap-distance-top:0;mso-wrap-distance-right:9pt;mso-wrap-distance-bottom:0;mso-position-horizontal:absolute;mso-position-horizontal-relative:margin;mso-position-vertical:absolute;mso-position-vertical-relative:text;mso-width-percent:0;mso-height-percent:0;mso-width-relative:margin;mso-height-relative:margin;v-text-anchor:middle" o:gfxdata="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" filled="f" strokecolor="red" strokeweight="2.25pt">
+                <w10:wrap anchorx="margin"/>
+              </v:rect>
+            </w:pict>
+          </mc:Fallback>
+        </mc:AlternateContent>
+      </w:r>
+      <w:r>
+        <w:rPr>
+          <w:noProof/>
+        </w:rPr>
+        <w:drawing>
+          <wp:inline distT="0" distB="0" distL="0" distR="0" wp14:anchorId="4C6C87BD" wp14:editId="6542CD60">
+            <wp:extent cx="6151880" cy="4149725"/>
+            <wp:effectExtent l="0" t="0" r="1270" b="3175"/>
+            <wp:docPr id="16" name="Picture 16"/>
+            <wp:cNvGraphicFramePr>
+              <a:graphicFrameLocks xmlns:a="http://schemas.openxmlformats.org/drawingml/2006/main" noChangeAspect="1"/>
+            </wp:cNvGraphicFramePr>
+            <a:graphic xmlns:a="http://schemas.openxmlformats.org/drawingml/2006/main">
+              <a:graphicData uri="http://schemas.openxmlformats.org/drawingml/2006/picture">
+                <pic:pic xmlns:pic="http://schemas.openxmlformats.org/drawingml/2006/picture">
+                  <pic:nvPicPr>
+                    <pic:cNvPr id="1" name=""/>
+                    <pic:cNvPicPr/>
+                  </pic:nvPicPr>
+                  <pic:blipFill>
+                    <a:blip r:embed="rId6"/>
+                    <a:stretch>
+                      <a:fillRect/>
+                    </a:stretch>
+                  </pic:blipFill>
+                  <pic:spPr>
+                    <a:xfrm>
+                      <a:off x="0" y="0"/>
+                      <a:ext cx="6151880" cy="4149725"/>
+                    </a:xfrm>
+                    <a:prstGeom prst="rect">
+                      <a:avLst/>
+                    </a:prstGeom>
+                  </pic:spPr>
+                </pic:pic>
+              </a:graphicData>
+            </a:graphic>
+          </wp:inline>
+        </w:drawing>
+      </w:r>
+    </w:p>
+    <w:p/>
+    <w:p>
+      <w:pPr>
+        <w:rPr>
+          <w:b/>
+          <w:sz w:val="20"/>
+        </w:rPr>
+      </w:pPr>
+      <w:r>
+        <w:rPr>
+          <w:b/>
+          <w:sz w:val="24"/>
+        </w:rPr>
+        <w:t>- In “</w:t>
+      </w:r>
+      <w:r>
+        <w:rPr>
+          <w:b/>
+          <w:sz w:val="20"/>
+        </w:rPr>
+        <w:t>SNEAKER_ECOMMERCE_WEBSITE_PROJECT/frontend/src/</w:t>
+      </w:r>
+      <w:r>
+        <w:rPr>
+          <w:b/>
+          <w:color w:val="00B050"/>
+          <w:sz w:val="20"/>
+        </w:rPr>
+        <w:t>store</w:t>
+      </w:r>
+      <w:r>
+        <w:rPr>
+          <w:b/>
+          <w:color w:val="00B050"/>
+          <w:sz w:val="20"/>
+        </w:rPr>
+        <w:t>.js</w:t>
+      </w:r>
+      <w:r>
+        <w:rPr>
+          <w:b/>
+          <w:sz w:val="20"/>
+        </w:rPr>
+        <w:t>” file, update the following code:</w:t>
+      </w:r>
+    </w:p>
+    <w:p>
       <w:bookmarkStart w:id="0" w:name="_GoBack"/>
       <w:bookmarkEnd w:id="0"/>
     </w:p>
-    <w:p>
-      <w:pPr>
-        <w:rPr>
-          <w:b/>
-          <w:sz w:val="20"/>
-        </w:rPr>
-      </w:pPr>
-    </w:p>
-    <w:p/>
     <w:sectPr>
       <w:pgSz w:w="12240" w:h="15840"/>
       <w:pgMar w:top="1134" w:right="851" w:bottom="1134" w:left="1701" w:header="720" w:footer="720" w:gutter="0"/>

</xml_diff>